<commit_message>
Updated with link to provide feedback
</commit_message>
<xml_diff>
--- a/PlayBooks/Official/Version-1/Small-Company/en/OpenChain PlayBook - Small Company.docx
+++ b/PlayBooks/Official/Version-1/Small-Company/en/OpenChain PlayBook - Small Company.docx
@@ -208,43 +208,19 @@
     </w:p>
     <w:p>
       <w:r>
-        <w:t xml:space="preserve">The OpenChain PlayBooks are intended to help you understand the types of decisions made by managers in companies adopting OpenChain ISO/IEC 5230:2020. We cover examples of the decision-process in small, </w:t>
-      </w:r>
-      <w:proofErr w:type="gramStart"/>
-      <w:r>
-        <w:t>medium</w:t>
-      </w:r>
-      <w:proofErr w:type="gramEnd"/>
-      <w:r>
-        <w:t xml:space="preserve"> and large companies. Our examples are based on companies (a) in the technology industry, (b) in the middle of the supply chain and (c) shipping physical products containing software.</w:t>
+        <w:t>The OpenChain PlayBooks are intended to help you understand the types of decisions made by managers in companies adopting OpenChain ISO/IEC 5230:2020. We cover examples of the decision-process in small, medium and large companies. Our examples are based on companies (a) in the technology industry, (b) in the middle of the supply chain and (c) shipping physical products containing software.</w:t>
       </w:r>
     </w:p>
     <w:p/>
     <w:p>
       <w:r>
-        <w:t xml:space="preserve">This may sound specific. However, the intention is to provide a thinking-tool for your company. Whether you are in the technology, finance, cloud, </w:t>
-      </w:r>
-      <w:proofErr w:type="gramStart"/>
-      <w:r>
-        <w:t>infrastructure</w:t>
-      </w:r>
-      <w:proofErr w:type="gramEnd"/>
-      <w:r>
-        <w:t xml:space="preserve"> or automotive industry (or any other), you will face similar challenges and solutions. The same applies whether you are in the middle of the supply chain or at its end, and whether you are shipping hardware or software. Our chosen examples cover a lot of ground.</w:t>
+        <w:t>This may sound specific. However, the intention is to provide a thinking-tool for your company. Whether you are in the technology, finance, cloud, infrastructure or automotive industry (or any other), you will face similar challenges and solutions. The same applies whether you are in the middle of the supply chain or at its end, and whether you are shipping hardware or software. Our chosen examples cover a lot of ground.</w:t>
       </w:r>
     </w:p>
     <w:p/>
     <w:p>
       <w:r>
-        <w:t xml:space="preserve">There may be situations where you would like more examples for more specific industries. This is where the OpenChain Project community comes in. You can join our mailing lists, our webinars, our group </w:t>
-      </w:r>
-      <w:proofErr w:type="gramStart"/>
-      <w:r>
-        <w:t>calls</w:t>
-      </w:r>
-      <w:proofErr w:type="gramEnd"/>
-      <w:r>
-        <w:t xml:space="preserve"> and our regional work groups to discuss challenges with your peers and in your native language. You can get started here:</w:t>
+        <w:t>There may be situations where you would like more examples for more specific industries. This is where the OpenChain Project community comes in. You can join our mailing lists, our webinars, our group calls and our regional work groups to discuss challenges with your peers and in your native language. You can get started here:</w:t>
       </w:r>
     </w:p>
     <w:p>
@@ -264,16 +240,38 @@
     <w:p/>
     <w:p>
       <w:r>
-        <w:t xml:space="preserve">Finally, this PlayBook contains an appendix with all the questions you need to answer to become OpenChain ISO/IEC 5230:2020 conformant. If you can answer </w:t>
-      </w:r>
-      <w:proofErr w:type="gramStart"/>
-      <w:r>
-        <w:t>all of</w:t>
-      </w:r>
-      <w:proofErr w:type="gramEnd"/>
-      <w:r>
-        <w:t xml:space="preserve"> these questions with “yes,” you have a conformant program. If you answer some of the questions with “no,” you know where to invest resources.</w:t>
-      </w:r>
+        <w:t>Finally, this PlayBook contains an appendix with all the questions you need to answer to become OpenChain ISO/IEC 5230:2020 conformant. If you can answer all of these questions with “yes,” you have a conformant program. If you answer some of the questions with “no,” you know where to invest resources.</w:t>
+      </w:r>
+    </w:p>
+    <w:p/>
+    <w:p/>
+    <w:p/>
+    <w:p/>
+    <w:p/>
+    <w:p/>
+    <w:p/>
+    <w:p/>
+    <w:p/>
+    <w:p/>
+    <w:p/>
+    <w:p/>
+    <w:p/>
+    <w:p/>
+    <w:p/>
+    <w:p>
+      <w:r>
+        <w:t>Do you have feedback about this playbook? We are always glad to improve our work based on your needs. Please contact us to let us know your suggestions:</w:t>
+      </w:r>
+    </w:p>
+    <w:p>
+      <w:hyperlink r:id="rId9" w:history="1">
+        <w:r>
+          <w:rPr>
+            <w:rStyle w:val="Hyperlink"/>
+          </w:rPr>
+          <w:t>https://www.openchainproject.org/about/contact</w:t>
+        </w:r>
+      </w:hyperlink>
     </w:p>
     <w:p/>
     <w:p>
@@ -342,35 +340,7 @@
         <w:rPr>
           <w:b/>
         </w:rPr>
-        <w:t xml:space="preserve">Our customers now require us to provide </w:t>
-      </w:r>
-      <w:proofErr w:type="gramStart"/>
-      <w:r>
-        <w:rPr>
-          <w:b/>
-        </w:rPr>
-        <w:t>a  disclosure</w:t>
-      </w:r>
-      <w:proofErr w:type="gramEnd"/>
-      <w:r>
-        <w:rPr>
-          <w:b/>
-        </w:rPr>
-        <w:t xml:space="preserve"> document of open source license compliance for our IoT product. We have limited staff, limited </w:t>
-      </w:r>
-      <w:proofErr w:type="gramStart"/>
-      <w:r>
-        <w:rPr>
-          <w:b/>
-        </w:rPr>
-        <w:t>time</w:t>
-      </w:r>
-      <w:proofErr w:type="gramEnd"/>
-      <w:r>
-        <w:rPr>
-          <w:b/>
-        </w:rPr>
-        <w:t xml:space="preserve"> and limited resources to address this issue, and several people are doing more than one job inside the company. Our approach needs to realistically reflect this.</w:t>
+        <w:t>Our customers now require us to provide a  disclosure document of open source license compliance for our IoT product. We have limited staff, limited time and limited resources to address this issue, and several people are doing more than one job inside the company. Our approach needs to realistically reflect this.</w:t>
       </w:r>
     </w:p>
     <w:p>
@@ -522,21 +492,7 @@
         <w:rPr>
           <w:b/>
         </w:rPr>
-        <w:t xml:space="preserve">No governance structures </w:t>
-      </w:r>
-      <w:proofErr w:type="gramStart"/>
-      <w:r>
-        <w:rPr>
-          <w:b/>
-        </w:rPr>
-        <w:t>has</w:t>
-      </w:r>
-      <w:proofErr w:type="gramEnd"/>
-      <w:r>
-        <w:rPr>
-          <w:b/>
-        </w:rPr>
-        <w:t xml:space="preserve"> been established yet </w:t>
+        <w:t xml:space="preserve">No governance structures has been established yet </w:t>
       </w:r>
     </w:p>
     <w:p>
@@ -640,7 +596,7 @@
       <w:r>
         <w:br/>
       </w:r>
-      <w:hyperlink r:id="rId9">
+      <w:hyperlink r:id="rId10">
         <w:r>
           <w:rPr>
             <w:color w:val="1155CC"/>
@@ -674,7 +630,7 @@
       <w:r>
         <w:t xml:space="preserve">Form a virtual </w:t>
       </w:r>
-      <w:hyperlink r:id="rId10">
+      <w:hyperlink r:id="rId11">
         <w:r>
           <w:rPr>
             <w:color w:val="1155CC"/>
@@ -775,7 +731,7 @@
       <w:r>
         <w:t xml:space="preserve">Members of the OSPO establish processes to monitor open source packages and components, store the results of this monitoring and have a way to share the records of these results through </w:t>
       </w:r>
-      <w:hyperlink r:id="rId11">
+      <w:hyperlink r:id="rId12">
         <w:r>
           <w:rPr>
             <w:color w:val="1155CC"/>
@@ -806,15 +762,7 @@
         </w:numPr>
       </w:pPr>
       <w:r>
-        <w:t xml:space="preserve">While going through the steps above we needed to make decisions about complexity of discussions, </w:t>
-      </w:r>
-      <w:proofErr w:type="gramStart"/>
-      <w:r>
-        <w:t>policy</w:t>
-      </w:r>
-      <w:proofErr w:type="gramEnd"/>
-      <w:r>
-        <w:t xml:space="preserve"> and processes.</w:t>
+        <w:t>While going through the steps above we needed to make decisions about complexity of discussions, policy and processes.</w:t>
       </w:r>
     </w:p>
     <w:p>
@@ -827,7 +775,7 @@
       <w:r>
         <w:t xml:space="preserve">Using examples from the OpenChain Project community we focused our decisions on the concept of </w:t>
       </w:r>
-      <w:hyperlink r:id="rId12">
+      <w:hyperlink r:id="rId13">
         <w:r>
           <w:rPr>
             <w:color w:val="1155CC"/>
@@ -881,15 +829,7 @@
         </w:numPr>
       </w:pPr>
       <w:r>
-        <w:t xml:space="preserve">When it came to using an SBOM, we decided to use SPDX Lite. This was designed to help smaller suppliers get started with </w:t>
-      </w:r>
-      <w:proofErr w:type="gramStart"/>
-      <w:r>
-        <w:t>industry-standard</w:t>
-      </w:r>
-      <w:proofErr w:type="gramEnd"/>
-      <w:r>
-        <w:t xml:space="preserve"> SBOMs without using large amounts of company time.</w:t>
+        <w:t>When it came to using an SBOM, we decided to use SPDX Lite. This was designed to help smaller suppliers get started with industry-standard SBOMs without using large amounts of company time.</w:t>
       </w:r>
     </w:p>
     <w:p>
@@ -912,15 +852,7 @@
         </w:numPr>
       </w:pPr>
       <w:r>
-        <w:t xml:space="preserve">Our default stance was to seek help from the OpenChain Project community when we needed to work out the best way to approach these challenges. Learning from our peers was cheaper, </w:t>
-      </w:r>
-      <w:proofErr w:type="gramStart"/>
-      <w:r>
-        <w:t>faster</w:t>
-      </w:r>
-      <w:proofErr w:type="gramEnd"/>
-      <w:r>
-        <w:t xml:space="preserve"> and more effective than trying to solve things alone.</w:t>
+        <w:t>Our default stance was to seek help from the OpenChain Project community when we needed to work out the best way to approach these challenges. Learning from our peers was cheaper, faster and more effective than trying to solve things alone.</w:t>
       </w:r>
     </w:p>
     <w:p>
@@ -1092,13 +1024,8 @@
         <w:ind w:left="1440"/>
       </w:pPr>
       <w:r>
-        <w:t xml:space="preserve">The open source policy and where to find </w:t>
-      </w:r>
-      <w:proofErr w:type="gramStart"/>
-      <w:r>
-        <w:t>it;</w:t>
-      </w:r>
-      <w:proofErr w:type="gramEnd"/>
+        <w:t>The open source policy and where to find it;</w:t>
+      </w:r>
     </w:p>
     <w:p>
       <w:pPr>
@@ -1109,13 +1036,8 @@
         <w:ind w:left="1440"/>
       </w:pPr>
       <w:r>
-        <w:t xml:space="preserve">Relevant open source </w:t>
-      </w:r>
-      <w:proofErr w:type="gramStart"/>
-      <w:r>
-        <w:t>objectives;</w:t>
-      </w:r>
-      <w:proofErr w:type="gramEnd"/>
+        <w:t>Relevant open source objectives;</w:t>
+      </w:r>
     </w:p>
     <w:p>
       <w:pPr>
@@ -1126,13 +1048,8 @@
         <w:ind w:left="1440"/>
       </w:pPr>
       <w:r>
-        <w:t xml:space="preserve">Contributions expected to ensure the effectiveness of the </w:t>
-      </w:r>
-      <w:proofErr w:type="gramStart"/>
-      <w:r>
-        <w:t>Program;</w:t>
-      </w:r>
-      <w:proofErr w:type="gramEnd"/>
+        <w:t>Contributions expected to ensure the effectiveness of the Program;</w:t>
+      </w:r>
     </w:p>
     <w:p>
       <w:pPr>
@@ -1182,15 +1099,7 @@
         </w:numPr>
       </w:pPr>
       <w:r>
-        <w:t xml:space="preserve">Do you have a documented procedure to review and document open source license obligations, </w:t>
-      </w:r>
-      <w:proofErr w:type="gramStart"/>
-      <w:r>
-        <w:t>restrictions</w:t>
-      </w:r>
-      <w:proofErr w:type="gramEnd"/>
-      <w:r>
-        <w:t xml:space="preserve"> and rights?</w:t>
+        <w:t>Do you have a documented procedure to review and document open source license obligations, restrictions and rights?</w:t>
       </w:r>
     </w:p>
     <w:p>
@@ -1223,15 +1132,7 @@
         </w:numPr>
       </w:pPr>
       <w:r>
-        <w:t>Is the external open source compliance contact publicly identified (</w:t>
-      </w:r>
-      <w:proofErr w:type="gramStart"/>
-      <w:r>
-        <w:t>e.g.</w:t>
-      </w:r>
-      <w:proofErr w:type="gramEnd"/>
-      <w:r>
-        <w:t xml:space="preserve"> via an email address or the Linux Foundation Open Compliance Directory)?</w:t>
+        <w:t>Is the external open source compliance contact publicly identified (e.g. via an email address or the Linux Foundation Open Compliance Directory)?</w:t>
       </w:r>
     </w:p>
     <w:p>
@@ -1325,15 +1226,7 @@
         </w:numPr>
       </w:pPr>
       <w:r>
-        <w:t xml:space="preserve">Do you have a documented procedure for identifying, </w:t>
-      </w:r>
-      <w:proofErr w:type="gramStart"/>
-      <w:r>
-        <w:t>tracking</w:t>
-      </w:r>
-      <w:proofErr w:type="gramEnd"/>
-      <w:r>
-        <w:t xml:space="preserve"> and archiving information about the open source components in a Supplied Software release?</w:t>
+        <w:t>Do you have a documented procedure for identifying, tracking and archiving information about the open source components in a Supplied Software release?</w:t>
       </w:r>
     </w:p>
     <w:p>
@@ -1357,15 +1250,7 @@
         <w:ind w:left="720"/>
       </w:pPr>
       <w:r>
-        <w:t xml:space="preserve">Do you have a documented procedure that covers these common open source license </w:t>
-      </w:r>
-      <w:proofErr w:type="gramStart"/>
-      <w:r>
-        <w:t>use</w:t>
-      </w:r>
-      <w:proofErr w:type="gramEnd"/>
-      <w:r>
-        <w:t xml:space="preserve"> cases for open source components in the Supplied Software?</w:t>
+        <w:t>Do you have a documented procedure that covers these common open source license use cases for open source components in the Supplied Software?</w:t>
       </w:r>
     </w:p>
     <w:p>
@@ -1377,13 +1262,8 @@
         <w:ind w:left="1440"/>
       </w:pPr>
       <w:r>
-        <w:t xml:space="preserve"> Distribution in binary </w:t>
-      </w:r>
-      <w:proofErr w:type="gramStart"/>
-      <w:r>
-        <w:t>form;</w:t>
-      </w:r>
-      <w:proofErr w:type="gramEnd"/>
+        <w:t xml:space="preserve"> Distribution in binary form;</w:t>
+      </w:r>
     </w:p>
     <w:p>
       <w:pPr>
@@ -1394,13 +1274,8 @@
         <w:ind w:left="1440"/>
       </w:pPr>
       <w:r>
-        <w:t xml:space="preserve"> Distribution in source </w:t>
-      </w:r>
-      <w:proofErr w:type="gramStart"/>
-      <w:r>
-        <w:t>form;</w:t>
-      </w:r>
-      <w:proofErr w:type="gramEnd"/>
+        <w:t xml:space="preserve"> Distribution in source form;</w:t>
+      </w:r>
     </w:p>
     <w:p>
       <w:pPr>
@@ -1411,13 +1286,8 @@
         <w:ind w:left="1440"/>
       </w:pPr>
       <w:r>
-        <w:t xml:space="preserve"> Integration with other open source that may trigger additional </w:t>
-      </w:r>
-      <w:proofErr w:type="gramStart"/>
-      <w:r>
-        <w:t>obligations;</w:t>
-      </w:r>
-      <w:proofErr w:type="gramEnd"/>
+        <w:t xml:space="preserve"> Integration with other open source that may trigger additional obligations;</w:t>
+      </w:r>
     </w:p>
     <w:p>
       <w:pPr>
@@ -1428,13 +1298,8 @@
         <w:ind w:left="1440"/>
       </w:pPr>
       <w:r>
-        <w:t xml:space="preserve"> Containing modified open </w:t>
-      </w:r>
-      <w:proofErr w:type="gramStart"/>
-      <w:r>
-        <w:t>source;</w:t>
-      </w:r>
-      <w:proofErr w:type="gramEnd"/>
+        <w:t xml:space="preserve"> Containing modified open source;</w:t>
+      </w:r>
     </w:p>
     <w:p>
       <w:pPr>
@@ -1445,13 +1310,8 @@
         <w:ind w:left="1440"/>
       </w:pPr>
       <w:r>
-        <w:t xml:space="preserve"> Containing open source or other software under incompatible licenses for interaction with other components in the Supplied </w:t>
-      </w:r>
-      <w:proofErr w:type="gramStart"/>
-      <w:r>
-        <w:t>Software;</w:t>
-      </w:r>
-      <w:proofErr w:type="gramEnd"/>
+        <w:t xml:space="preserve"> Containing open source or other software under incompatible licenses for interaction with other components in the Supplied Software;</w:t>
+      </w:r>
     </w:p>
     <w:p>
       <w:pPr>
@@ -1507,15 +1367,7 @@
         </w:numPr>
       </w:pPr>
       <w:r>
-        <w:t xml:space="preserve">Are the Compliance Artifacts archived at least </w:t>
-      </w:r>
-      <w:proofErr w:type="gramStart"/>
-      <w:r>
-        <w:t>as long as</w:t>
-      </w:r>
-      <w:proofErr w:type="gramEnd"/>
-      <w:r>
-        <w:t xml:space="preserve"> the Supplied Software is offered and as required by the Identified Licenses?</w:t>
+        <w:t>Are the Compliance Artifacts archived at least as long as the Supplied Software is offered and as required by the Identified Licenses?</w:t>
       </w:r>
     </w:p>
     <w:p>
@@ -1623,15 +1475,7 @@
     <w:p/>
     <w:p>
       <w:r>
-        <w:t xml:space="preserve">The OpenChain Project maintains a policy template to help companies create a policy appropriate for their business structure, </w:t>
-      </w:r>
-      <w:proofErr w:type="gramStart"/>
-      <w:r>
-        <w:t>size</w:t>
-      </w:r>
-      <w:proofErr w:type="gramEnd"/>
-      <w:r>
-        <w:t xml:space="preserve"> and market:</w:t>
+        <w:t>The OpenChain Project maintains a policy template to help companies create a policy appropriate for their business structure, size and market:</w:t>
       </w:r>
     </w:p>
     <w:p>
@@ -1653,7 +1497,7 @@
                     <pic:cNvPicPr preferRelativeResize="0"/>
                   </pic:nvPicPr>
                   <pic:blipFill>
-                    <a:blip r:embed="rId16"/>
+                    <a:blip r:embed="rId17"/>
                     <a:srcRect/>
                     <a:stretch>
                       <a:fillRect/>
@@ -1683,7 +1527,7 @@
       </w:r>
     </w:p>
     <w:p>
-      <w:hyperlink r:id="rId17">
+      <w:hyperlink r:id="rId18">
         <w:r>
           <w:rPr>
             <w:color w:val="1155CC"/>
@@ -1719,7 +1563,7 @@
       </w:r>
     </w:p>
     <w:p>
-      <w:hyperlink r:id="rId18">
+      <w:hyperlink r:id="rId19">
         <w:r>
           <w:rPr>
             <w:color w:val="1155CC"/>
@@ -1736,7 +1580,7 @@
       </w:r>
     </w:p>
     <w:p>
-      <w:hyperlink r:id="rId19">
+      <w:hyperlink r:id="rId20">
         <w:r>
           <w:rPr>
             <w:color w:val="1155CC"/>
@@ -1753,7 +1597,7 @@
       </w:r>
     </w:p>
     <w:p>
-      <w:hyperlink r:id="rId20">
+      <w:hyperlink r:id="rId21">
         <w:r>
           <w:rPr>
             <w:color w:val="1155CC"/>
@@ -1802,7 +1646,7 @@
       <w:r>
         <w:t>Firstly, there are reference training slides and reference automation slides available from the OpenChain Project:</w:t>
       </w:r>
-      <w:hyperlink r:id="rId21">
+      <w:hyperlink r:id="rId22">
         <w:r>
           <w:rPr>
             <w:noProof/>
@@ -1821,7 +1665,7 @@
                       <pic:cNvPicPr preferRelativeResize="0"/>
                     </pic:nvPicPr>
                     <pic:blipFill>
-                      <a:blip r:embed="rId22"/>
+                      <a:blip r:embed="rId23"/>
                       <a:srcRect/>
                       <a:stretch>
                         <a:fillRect/>
@@ -1846,7 +1690,7 @@
       </w:hyperlink>
     </w:p>
     <w:p>
-      <w:hyperlink r:id="rId23">
+      <w:hyperlink r:id="rId24">
         <w:r>
           <w:rPr>
             <w:color w:val="1155CC"/>
@@ -1865,9 +1709,9 @@
     <w:p/>
     <w:p/>
     <w:sectPr>
-      <w:footerReference w:type="default" r:id="rId24"/>
-      <w:headerReference w:type="first" r:id="rId25"/>
-      <w:footerReference w:type="first" r:id="rId26"/>
+      <w:footerReference w:type="default" r:id="rId25"/>
+      <w:headerReference w:type="first" r:id="rId26"/>
+      <w:footerReference w:type="first" r:id="rId27"/>
       <w:pgSz w:w="11900" w:h="16840"/>
       <w:pgMar w:top="1440" w:right="1440" w:bottom="1440" w:left="1440" w:header="720" w:footer="720" w:gutter="0"/>
       <w:pgNumType w:start="1"/>
@@ -4307,6 +4151,17 @@
       <w:szCs w:val="16"/>
     </w:rPr>
   </w:style>
+  <w:style w:type="character" w:styleId="Hyperlink">
+    <w:name w:val="Hyperlink"/>
+    <w:basedOn w:val="DefaultParagraphFont"/>
+    <w:uiPriority w:val="99"/>
+    <w:unhideWhenUsed/>
+    <w:rsid w:val="00C00948"/>
+    <w:rPr>
+      <w:color w:val="0000FF" w:themeColor="hyperlink"/>
+      <w:u w:val="single"/>
+    </w:rPr>
+  </w:style>
 </w:styles>
 </file>
 

</xml_diff>

<commit_message>
Updated documents to fix formatting
</commit_message>
<xml_diff>
--- a/PlayBooks/Official/Version-1/Small-Company/en/OpenChain PlayBook - Small Company.docx
+++ b/PlayBooks/Official/Version-1/Small-Company/en/OpenChain PlayBook - Small Company.docx
@@ -14,7 +14,7 @@
           <w:noProof/>
         </w:rPr>
         <w:drawing>
-          <wp:anchor distT="114300" distB="114300" distL="114300" distR="114300" simplePos="0" relativeHeight="251658240" behindDoc="0" locked="0" layoutInCell="1" hidden="0" allowOverlap="1" wp14:anchorId="18D59F61" wp14:editId="564FFC31">
+          <wp:anchor distT="114300" distB="114300" distL="114300" distR="114300" simplePos="0" relativeHeight="251659264" behindDoc="0" locked="0" layoutInCell="1" hidden="0" allowOverlap="1" wp14:anchorId="61B9C1AF" wp14:editId="2E482E2B">
             <wp:simplePos x="0" y="0"/>
             <wp:positionH relativeFrom="column">
               <wp:posOffset>376238</wp:posOffset>
@@ -208,19 +208,43 @@
     </w:p>
     <w:p>
       <w:r>
-        <w:t>The OpenChain PlayBooks are intended to help you understand the types of decisions made by managers in companies adopting OpenChain ISO/IEC 5230:2020. We cover examples of the decision-process in small, medium and large companies. Our examples are based on companies (a) in the technology industry, (b) in the middle of the supply chain and (c) shipping physical products containing software.</w:t>
+        <w:t xml:space="preserve">The OpenChain PlayBooks are intended to help you understand the types of decisions made by managers in companies adopting OpenChain ISO/IEC 5230:2020. We cover examples of the decision-process in small, </w:t>
+      </w:r>
+      <w:proofErr w:type="gramStart"/>
+      <w:r>
+        <w:t>medium</w:t>
+      </w:r>
+      <w:proofErr w:type="gramEnd"/>
+      <w:r>
+        <w:t xml:space="preserve"> and large companies. Our examples are based on companies (a) in the technology industry, (b) in the middle of the supply chain and (c) shipping physical products containing software.</w:t>
       </w:r>
     </w:p>
     <w:p/>
     <w:p>
       <w:r>
-        <w:t>This may sound specific. However, the intention is to provide a thinking-tool for your company. Whether you are in the technology, finance, cloud, infrastructure or automotive industry (or any other), you will face similar challenges and solutions. The same applies whether you are in the middle of the supply chain or at its end, and whether you are shipping hardware or software. Our chosen examples cover a lot of ground.</w:t>
+        <w:t xml:space="preserve">This may sound specific. However, the intention is to provide a thinking-tool for your company. Whether you are in the technology, finance, cloud, </w:t>
+      </w:r>
+      <w:proofErr w:type="gramStart"/>
+      <w:r>
+        <w:t>infrastructure</w:t>
+      </w:r>
+      <w:proofErr w:type="gramEnd"/>
+      <w:r>
+        <w:t xml:space="preserve"> or automotive industry (or any other), you will face similar challenges and solutions. The same applies whether you are in the middle of the supply chain or at its end, and whether you are shipping hardware or software. Our chosen examples cover a lot of ground.</w:t>
       </w:r>
     </w:p>
     <w:p/>
     <w:p>
       <w:r>
-        <w:t>There may be situations where you would like more examples for more specific industries. This is where the OpenChain Project community comes in. You can join our mailing lists, our webinars, our group calls and our regional work groups to discuss challenges with your peers and in your native language. You can get started here:</w:t>
+        <w:t xml:space="preserve">There may be situations where you would like more examples for more specific industries. This is where the OpenChain Project community comes in. You can join our mailing lists, our webinars, our group </w:t>
+      </w:r>
+      <w:proofErr w:type="gramStart"/>
+      <w:r>
+        <w:t>calls</w:t>
+      </w:r>
+      <w:proofErr w:type="gramEnd"/>
+      <w:r>
+        <w:t xml:space="preserve"> and our regional work groups to discuss challenges with your peers and in your native language. You can get started here:</w:t>
       </w:r>
     </w:p>
     <w:p>
@@ -240,7 +264,15 @@
     <w:p/>
     <w:p>
       <w:r>
-        <w:t>Finally, this PlayBook contains an appendix with all the questions you need to answer to become OpenChain ISO/IEC 5230:2020 conformant. If you can answer all of these questions with “yes,” you have a conformant program. If you answer some of the questions with “no,” you know where to invest resources.</w:t>
+        <w:t xml:space="preserve">Finally, this PlayBook contains an appendix with all the questions you need to answer to become OpenChain ISO/IEC 5230:2020 conformant. If you can answer </w:t>
+      </w:r>
+      <w:proofErr w:type="gramStart"/>
+      <w:r>
+        <w:t>all of</w:t>
+      </w:r>
+      <w:proofErr w:type="gramEnd"/>
+      <w:r>
+        <w:t xml:space="preserve"> these questions with “yes,” you have a conformant program. If you answer some of the questions with “no,” you know where to invest resources.</w:t>
       </w:r>
     </w:p>
     <w:p/>
@@ -340,7 +372,35 @@
         <w:rPr>
           <w:b/>
         </w:rPr>
-        <w:t>Our customers now require us to provide a  disclosure document of open source license compliance for our IoT product. We have limited staff, limited time and limited resources to address this issue, and several people are doing more than one job inside the company. Our approach needs to realistically reflect this.</w:t>
+        <w:t xml:space="preserve">Our customers now require us to provide </w:t>
+      </w:r>
+      <w:proofErr w:type="gramStart"/>
+      <w:r>
+        <w:rPr>
+          <w:b/>
+        </w:rPr>
+        <w:t>a  disclosure</w:t>
+      </w:r>
+      <w:proofErr w:type="gramEnd"/>
+      <w:r>
+        <w:rPr>
+          <w:b/>
+        </w:rPr>
+        <w:t xml:space="preserve"> document of open source license compliance for our IoT product. We have limited staff, limited </w:t>
+      </w:r>
+      <w:proofErr w:type="gramStart"/>
+      <w:r>
+        <w:rPr>
+          <w:b/>
+        </w:rPr>
+        <w:t>time</w:t>
+      </w:r>
+      <w:proofErr w:type="gramEnd"/>
+      <w:r>
+        <w:rPr>
+          <w:b/>
+        </w:rPr>
+        <w:t xml:space="preserve"> and limited resources to address this issue, and several people are doing more than one job inside the company. Our approach needs to realistically reflect this.</w:t>
       </w:r>
     </w:p>
     <w:p>
@@ -492,7 +552,21 @@
         <w:rPr>
           <w:b/>
         </w:rPr>
-        <w:t xml:space="preserve">No governance structures has been established yet </w:t>
+        <w:t xml:space="preserve">No governance structures </w:t>
+      </w:r>
+      <w:proofErr w:type="gramStart"/>
+      <w:r>
+        <w:rPr>
+          <w:b/>
+        </w:rPr>
+        <w:t>has</w:t>
+      </w:r>
+      <w:proofErr w:type="gramEnd"/>
+      <w:r>
+        <w:rPr>
+          <w:b/>
+        </w:rPr>
+        <w:t xml:space="preserve"> been established yet </w:t>
       </w:r>
     </w:p>
     <w:p>
@@ -762,7 +836,15 @@
         </w:numPr>
       </w:pPr>
       <w:r>
-        <w:t>While going through the steps above we needed to make decisions about complexity of discussions, policy and processes.</w:t>
+        <w:t xml:space="preserve">While going through the steps above we needed to make decisions about complexity of discussions, </w:t>
+      </w:r>
+      <w:proofErr w:type="gramStart"/>
+      <w:r>
+        <w:t>policy</w:t>
+      </w:r>
+      <w:proofErr w:type="gramEnd"/>
+      <w:r>
+        <w:t xml:space="preserve"> and processes.</w:t>
       </w:r>
     </w:p>
     <w:p>
@@ -829,7 +911,15 @@
         </w:numPr>
       </w:pPr>
       <w:r>
-        <w:t>When it came to using an SBOM, we decided to use SPDX Lite. This was designed to help smaller suppliers get started with industry-standard SBOMs without using large amounts of company time.</w:t>
+        <w:t xml:space="preserve">When it came to using an SBOM, we decided to use SPDX Lite. This was designed to help smaller suppliers get started with </w:t>
+      </w:r>
+      <w:proofErr w:type="gramStart"/>
+      <w:r>
+        <w:t>industry-standard</w:t>
+      </w:r>
+      <w:proofErr w:type="gramEnd"/>
+      <w:r>
+        <w:t xml:space="preserve"> SBOMs without using large amounts of company time.</w:t>
       </w:r>
     </w:p>
     <w:p>
@@ -852,7 +942,15 @@
         </w:numPr>
       </w:pPr>
       <w:r>
-        <w:t>Our default stance was to seek help from the OpenChain Project community when we needed to work out the best way to approach these challenges. Learning from our peers was cheaper, faster and more effective than trying to solve things alone.</w:t>
+        <w:t xml:space="preserve">Our default stance was to seek help from the OpenChain Project community when we needed to work out the best way to approach these challenges. Learning from our peers was cheaper, </w:t>
+      </w:r>
+      <w:proofErr w:type="gramStart"/>
+      <w:r>
+        <w:t>faster</w:t>
+      </w:r>
+      <w:proofErr w:type="gramEnd"/>
+      <w:r>
+        <w:t xml:space="preserve"> and more effective than trying to solve things alone.</w:t>
       </w:r>
     </w:p>
     <w:p>
@@ -920,34 +1018,209 @@
       <w:pPr>
         <w:pStyle w:val="Title"/>
       </w:pPr>
-      <w:commentRangeStart w:id="38"/>
       <w:r>
         <w:lastRenderedPageBreak/>
         <w:t>Appendix 1 - Self-Certification Questionnaire</w:t>
       </w:r>
-      <w:commentRangeEnd w:id="38"/>
-      <w:r>
-        <w:commentReference w:id="38"/>
-      </w:r>
     </w:p>
     <w:p>
       <w:pPr>
         <w:pStyle w:val="Heading1"/>
       </w:pPr>
-      <w:bookmarkStart w:id="39" w:name="_vx1227" w:colFirst="0" w:colLast="0"/>
+      <w:bookmarkStart w:id="38" w:name="_vx1227" w:colFirst="0" w:colLast="0"/>
+      <w:bookmarkEnd w:id="38"/>
+      <w:r>
+        <w:t>Self-Certification Questionnaire</w:t>
+      </w:r>
+    </w:p>
+    <w:p>
+      <w:pPr>
+        <w:pStyle w:val="Heading2"/>
+      </w:pPr>
+      <w:bookmarkStart w:id="39" w:name="_3fwokq0" w:colFirst="0" w:colLast="0"/>
       <w:bookmarkEnd w:id="39"/>
       <w:r>
-        <w:t>Self-Certification Questionnaire</w:t>
+        <w:t>Section 1: Program foundation</w:t>
+      </w:r>
+    </w:p>
+    <w:p/>
+    <w:p>
+      <w:pPr>
+        <w:numPr>
+          <w:ilvl w:val="0"/>
+          <w:numId w:val="5"/>
+        </w:numPr>
+      </w:pPr>
+      <w:r>
+        <w:t>Do you have a documented policy governing the open source license compliance of the Supplied Software?</w:t>
+      </w:r>
+    </w:p>
+    <w:p>
+      <w:pPr>
+        <w:numPr>
+          <w:ilvl w:val="0"/>
+          <w:numId w:val="5"/>
+        </w:numPr>
+      </w:pPr>
+      <w:r>
+        <w:t>Do you have a documented procedure to communicate the existence of the open source policy to all Software Staff</w:t>
+      </w:r>
+    </w:p>
+    <w:p>
+      <w:pPr>
+        <w:numPr>
+          <w:ilvl w:val="0"/>
+          <w:numId w:val="5"/>
+        </w:numPr>
+      </w:pPr>
+      <w:r>
+        <w:t>Have you identified the roles and responsibilities that affect the performance and effectiveness of the Program?</w:t>
+      </w:r>
+    </w:p>
+    <w:p>
+      <w:pPr>
+        <w:numPr>
+          <w:ilvl w:val="0"/>
+          <w:numId w:val="5"/>
+        </w:numPr>
+      </w:pPr>
+      <w:r>
+        <w:t>Have you identified and documented the competencies required for each role?</w:t>
+      </w:r>
+    </w:p>
+    <w:p>
+      <w:pPr>
+        <w:numPr>
+          <w:ilvl w:val="0"/>
+          <w:numId w:val="5"/>
+        </w:numPr>
+      </w:pPr>
+      <w:r>
+        <w:t>Have you documented the assessed competence for each Program participant?</w:t>
+      </w:r>
+    </w:p>
+    <w:p/>
+    <w:p>
+      <w:pPr>
+        <w:ind w:left="720"/>
+      </w:pPr>
+      <w:r>
+        <w:t>Have you documented the awareness of your Program participants on the following topics?</w:t>
+      </w:r>
+    </w:p>
+    <w:p>
+      <w:pPr>
+        <w:numPr>
+          <w:ilvl w:val="0"/>
+          <w:numId w:val="1"/>
+        </w:numPr>
+        <w:ind w:left="1440"/>
+      </w:pPr>
+      <w:r>
+        <w:t xml:space="preserve">The open source policy and where to find </w:t>
+      </w:r>
+      <w:proofErr w:type="gramStart"/>
+      <w:r>
+        <w:t>it;</w:t>
+      </w:r>
+      <w:proofErr w:type="gramEnd"/>
+    </w:p>
+    <w:p>
+      <w:pPr>
+        <w:numPr>
+          <w:ilvl w:val="0"/>
+          <w:numId w:val="1"/>
+        </w:numPr>
+        <w:ind w:left="1440"/>
+      </w:pPr>
+      <w:r>
+        <w:t xml:space="preserve">Relevant open source </w:t>
+      </w:r>
+      <w:proofErr w:type="gramStart"/>
+      <w:r>
+        <w:t>objectives;</w:t>
+      </w:r>
+      <w:proofErr w:type="gramEnd"/>
+    </w:p>
+    <w:p>
+      <w:pPr>
+        <w:numPr>
+          <w:ilvl w:val="0"/>
+          <w:numId w:val="1"/>
+        </w:numPr>
+        <w:ind w:left="1440"/>
+      </w:pPr>
+      <w:r>
+        <w:t xml:space="preserve">Contributions expected to ensure the effectiveness of the </w:t>
+      </w:r>
+      <w:proofErr w:type="gramStart"/>
+      <w:r>
+        <w:t>Program;</w:t>
+      </w:r>
+      <w:proofErr w:type="gramEnd"/>
+    </w:p>
+    <w:p>
+      <w:pPr>
+        <w:numPr>
+          <w:ilvl w:val="0"/>
+          <w:numId w:val="1"/>
+        </w:numPr>
+        <w:ind w:left="1440"/>
+      </w:pPr>
+      <w:r>
+        <w:t>The implications of failing to follow the Program requirements.</w:t>
+      </w:r>
+    </w:p>
+    <w:p/>
+    <w:p>
+      <w:pPr>
+        <w:numPr>
+          <w:ilvl w:val="0"/>
+          <w:numId w:val="7"/>
+        </w:numPr>
+      </w:pPr>
+      <w:r>
+        <w:t>Do you have a process for determining the scope of your Program?</w:t>
+      </w:r>
+    </w:p>
+    <w:p>
+      <w:pPr>
+        <w:numPr>
+          <w:ilvl w:val="0"/>
+          <w:numId w:val="7"/>
+        </w:numPr>
+      </w:pPr>
+      <w:r>
+        <w:t>Do you have a written statement clearly defining the scope and limits of the Program?</w:t>
+      </w:r>
+    </w:p>
+    <w:p>
+      <w:pPr>
+        <w:numPr>
+          <w:ilvl w:val="0"/>
+          <w:numId w:val="7"/>
+        </w:numPr>
+      </w:pPr>
+      <w:r>
+        <w:t xml:space="preserve">Do you have a documented procedure to review and document open source license obligations, </w:t>
+      </w:r>
+      <w:proofErr w:type="gramStart"/>
+      <w:r>
+        <w:t>restrictions</w:t>
+      </w:r>
+      <w:proofErr w:type="gramEnd"/>
+      <w:r>
+        <w:t xml:space="preserve"> and rights?</w:t>
       </w:r>
     </w:p>
     <w:p>
       <w:pPr>
         <w:pStyle w:val="Heading2"/>
       </w:pPr>
-      <w:bookmarkStart w:id="40" w:name="_3fwokq0" w:colFirst="0" w:colLast="0"/>
+      <w:bookmarkStart w:id="40" w:name="_1v1yuxt" w:colFirst="0" w:colLast="0"/>
       <w:bookmarkEnd w:id="40"/>
       <w:r>
-        <w:t>Section 1: Program foundation</w:t>
+        <w:t>Section 2: Relevant tasks defined and supported</w:t>
       </w:r>
     </w:p>
     <w:p/>
@@ -955,168 +1228,6 @@
       <w:pPr>
         <w:numPr>
           <w:ilvl w:val="0"/>
-          <w:numId w:val="5"/>
-        </w:numPr>
-      </w:pPr>
-      <w:r>
-        <w:t>Do you have a documented policy governing the open source license compliance of the Supplied Software?</w:t>
-      </w:r>
-    </w:p>
-    <w:p>
-      <w:pPr>
-        <w:numPr>
-          <w:ilvl w:val="0"/>
-          <w:numId w:val="5"/>
-        </w:numPr>
-      </w:pPr>
-      <w:r>
-        <w:t>Do you have a documented procedure to communicate the existence of the open source policy to all Software Staff</w:t>
-      </w:r>
-    </w:p>
-    <w:p>
-      <w:pPr>
-        <w:numPr>
-          <w:ilvl w:val="0"/>
-          <w:numId w:val="5"/>
-        </w:numPr>
-      </w:pPr>
-      <w:r>
-        <w:t>Have you identified the roles and responsibilities that affect the performance and effectiveness of the Program?</w:t>
-      </w:r>
-    </w:p>
-    <w:p>
-      <w:pPr>
-        <w:numPr>
-          <w:ilvl w:val="0"/>
-          <w:numId w:val="5"/>
-        </w:numPr>
-      </w:pPr>
-      <w:r>
-        <w:t>Have you identified and documented the competencies required for each role?</w:t>
-      </w:r>
-    </w:p>
-    <w:p>
-      <w:pPr>
-        <w:numPr>
-          <w:ilvl w:val="0"/>
-          <w:numId w:val="5"/>
-        </w:numPr>
-      </w:pPr>
-      <w:r>
-        <w:t>Have you documented the assessed competence for each Program participant?</w:t>
-      </w:r>
-    </w:p>
-    <w:p/>
-    <w:p>
-      <w:pPr>
-        <w:ind w:left="720"/>
-      </w:pPr>
-      <w:r>
-        <w:t>Have you documented the awareness of your Program participants on the following topics?</w:t>
-      </w:r>
-    </w:p>
-    <w:p>
-      <w:pPr>
-        <w:numPr>
-          <w:ilvl w:val="0"/>
-          <w:numId w:val="1"/>
-        </w:numPr>
-        <w:ind w:left="1440"/>
-      </w:pPr>
-      <w:r>
-        <w:t>The open source policy and where to find it;</w:t>
-      </w:r>
-    </w:p>
-    <w:p>
-      <w:pPr>
-        <w:numPr>
-          <w:ilvl w:val="0"/>
-          <w:numId w:val="1"/>
-        </w:numPr>
-        <w:ind w:left="1440"/>
-      </w:pPr>
-      <w:r>
-        <w:t>Relevant open source objectives;</w:t>
-      </w:r>
-    </w:p>
-    <w:p>
-      <w:pPr>
-        <w:numPr>
-          <w:ilvl w:val="0"/>
-          <w:numId w:val="1"/>
-        </w:numPr>
-        <w:ind w:left="1440"/>
-      </w:pPr>
-      <w:r>
-        <w:t>Contributions expected to ensure the effectiveness of the Program;</w:t>
-      </w:r>
-    </w:p>
-    <w:p>
-      <w:pPr>
-        <w:numPr>
-          <w:ilvl w:val="0"/>
-          <w:numId w:val="1"/>
-        </w:numPr>
-        <w:ind w:left="1440"/>
-      </w:pPr>
-      <w:r>
-        <w:t>The implications of failing to follow the Program requirements.</w:t>
-      </w:r>
-    </w:p>
-    <w:p/>
-    <w:p>
-      <w:pPr>
-        <w:numPr>
-          <w:ilvl w:val="0"/>
-          <w:numId w:val="7"/>
-        </w:numPr>
-      </w:pPr>
-      <w:commentRangeStart w:id="41"/>
-      <w:r>
-        <w:t>Do you have a process for determining the scope of your Program?</w:t>
-      </w:r>
-      <w:commentRangeEnd w:id="41"/>
-      <w:r>
-        <w:commentReference w:id="41"/>
-      </w:r>
-    </w:p>
-    <w:p>
-      <w:pPr>
-        <w:numPr>
-          <w:ilvl w:val="0"/>
-          <w:numId w:val="7"/>
-        </w:numPr>
-      </w:pPr>
-      <w:r>
-        <w:t>Do you have a written statement clearly defining the scope and limits of the Program?</w:t>
-      </w:r>
-    </w:p>
-    <w:p>
-      <w:pPr>
-        <w:numPr>
-          <w:ilvl w:val="0"/>
-          <w:numId w:val="7"/>
-        </w:numPr>
-      </w:pPr>
-      <w:r>
-        <w:t>Do you have a documented procedure to review and document open source license obligations, restrictions and rights?</w:t>
-      </w:r>
-    </w:p>
-    <w:p>
-      <w:pPr>
-        <w:pStyle w:val="Heading2"/>
-      </w:pPr>
-      <w:bookmarkStart w:id="42" w:name="_1v1yuxt" w:colFirst="0" w:colLast="0"/>
-      <w:bookmarkEnd w:id="42"/>
-      <w:r>
-        <w:t>Section 2: Relevant tasks defined and supported</w:t>
-      </w:r>
-    </w:p>
-    <w:p/>
-    <w:p>
-      <w:pPr>
-        <w:numPr>
-          <w:ilvl w:val="0"/>
           <w:numId w:val="12"/>
         </w:numPr>
       </w:pPr>
@@ -1132,7 +1243,15 @@
         </w:numPr>
       </w:pPr>
       <w:r>
-        <w:t>Is the external open source compliance contact publicly identified (e.g. via an email address or the Linux Foundation Open Compliance Directory)?</w:t>
+        <w:t>Is the external open source compliance contact publicly identified (</w:t>
+      </w:r>
+      <w:proofErr w:type="gramStart"/>
+      <w:r>
+        <w:t>e.g.</w:t>
+      </w:r>
+      <w:proofErr w:type="gramEnd"/>
+      <w:r>
+        <w:t xml:space="preserve"> via an email address or the Linux Foundation Open Compliance Directory)?</w:t>
       </w:r>
     </w:p>
     <w:p>
@@ -1198,228 +1317,272 @@
           <w:numId w:val="12"/>
         </w:numPr>
       </w:pPr>
-      <w:commentRangeStart w:id="43"/>
       <w:r>
         <w:t>Do you have a documented procedure for handling review and remediation of non-compliant cases?</w:t>
       </w:r>
-      <w:commentRangeEnd w:id="43"/>
-      <w:r>
-        <w:commentReference w:id="43"/>
-      </w:r>
     </w:p>
     <w:p>
       <w:pPr>
         <w:pStyle w:val="Heading2"/>
       </w:pPr>
-      <w:bookmarkStart w:id="44" w:name="_4f1mdlm" w:colFirst="0" w:colLast="0"/>
+      <w:bookmarkStart w:id="41" w:name="_4f1mdlm" w:colFirst="0" w:colLast="0"/>
+      <w:bookmarkEnd w:id="41"/>
+      <w:r>
+        <w:t>Section 3: Open source content review and approval</w:t>
+      </w:r>
+    </w:p>
+    <w:p/>
+    <w:p>
+      <w:pPr>
+        <w:numPr>
+          <w:ilvl w:val="0"/>
+          <w:numId w:val="13"/>
+        </w:numPr>
+      </w:pPr>
+      <w:r>
+        <w:t xml:space="preserve">Do you have a documented procedure for identifying, </w:t>
+      </w:r>
+      <w:proofErr w:type="gramStart"/>
+      <w:r>
+        <w:t>tracking</w:t>
+      </w:r>
+      <w:proofErr w:type="gramEnd"/>
+      <w:r>
+        <w:t xml:space="preserve"> and archiving information about the open source components in a Supplied Software release?</w:t>
+      </w:r>
+    </w:p>
+    <w:p>
+      <w:pPr>
+        <w:numPr>
+          <w:ilvl w:val="0"/>
+          <w:numId w:val="13"/>
+        </w:numPr>
+      </w:pPr>
+      <w:r>
+        <w:t>Do you have open source component records for the Supplied Software which demonstrate the documented procedure was properly followed?</w:t>
+      </w:r>
+    </w:p>
+    <w:p>
+      <w:pPr>
+        <w:ind w:left="720"/>
+      </w:pPr>
+    </w:p>
+    <w:p>
+      <w:pPr>
+        <w:ind w:left="720"/>
+      </w:pPr>
+      <w:r>
+        <w:t xml:space="preserve">Do you have a documented procedure that covers these common open source license </w:t>
+      </w:r>
+      <w:proofErr w:type="gramStart"/>
+      <w:r>
+        <w:t>use</w:t>
+      </w:r>
+      <w:proofErr w:type="gramEnd"/>
+      <w:r>
+        <w:t xml:space="preserve"> cases for open source components in the Supplied Software?</w:t>
+      </w:r>
+    </w:p>
+    <w:p>
+      <w:pPr>
+        <w:numPr>
+          <w:ilvl w:val="0"/>
+          <w:numId w:val="13"/>
+        </w:numPr>
+        <w:ind w:left="1440"/>
+      </w:pPr>
+      <w:r>
+        <w:t xml:space="preserve"> Distribution in binary </w:t>
+      </w:r>
+      <w:proofErr w:type="gramStart"/>
+      <w:r>
+        <w:t>form;</w:t>
+      </w:r>
+      <w:proofErr w:type="gramEnd"/>
+    </w:p>
+    <w:p>
+      <w:pPr>
+        <w:numPr>
+          <w:ilvl w:val="0"/>
+          <w:numId w:val="13"/>
+        </w:numPr>
+        <w:ind w:left="1440"/>
+      </w:pPr>
+      <w:r>
+        <w:t xml:space="preserve"> Distribution in source </w:t>
+      </w:r>
+      <w:proofErr w:type="gramStart"/>
+      <w:r>
+        <w:t>form;</w:t>
+      </w:r>
+      <w:proofErr w:type="gramEnd"/>
+    </w:p>
+    <w:p>
+      <w:pPr>
+        <w:numPr>
+          <w:ilvl w:val="0"/>
+          <w:numId w:val="13"/>
+        </w:numPr>
+        <w:ind w:left="1440"/>
+      </w:pPr>
+      <w:r>
+        <w:t xml:space="preserve"> Integration with other open source that may trigger additional </w:t>
+      </w:r>
+      <w:proofErr w:type="gramStart"/>
+      <w:r>
+        <w:t>obligations;</w:t>
+      </w:r>
+      <w:proofErr w:type="gramEnd"/>
+    </w:p>
+    <w:p>
+      <w:pPr>
+        <w:numPr>
+          <w:ilvl w:val="0"/>
+          <w:numId w:val="13"/>
+        </w:numPr>
+        <w:ind w:left="1440"/>
+      </w:pPr>
+      <w:r>
+        <w:t xml:space="preserve"> Containing modified open </w:t>
+      </w:r>
+      <w:proofErr w:type="gramStart"/>
+      <w:r>
+        <w:t>source;</w:t>
+      </w:r>
+      <w:proofErr w:type="gramEnd"/>
+    </w:p>
+    <w:p>
+      <w:pPr>
+        <w:numPr>
+          <w:ilvl w:val="0"/>
+          <w:numId w:val="13"/>
+        </w:numPr>
+        <w:ind w:left="1440"/>
+      </w:pPr>
+      <w:r>
+        <w:t xml:space="preserve"> Containing open source or other software under incompatible licenses for interaction with other components in the Supplied </w:t>
+      </w:r>
+      <w:proofErr w:type="gramStart"/>
+      <w:r>
+        <w:t>Software;</w:t>
+      </w:r>
+      <w:proofErr w:type="gramEnd"/>
+    </w:p>
+    <w:p>
+      <w:pPr>
+        <w:numPr>
+          <w:ilvl w:val="0"/>
+          <w:numId w:val="13"/>
+        </w:numPr>
+        <w:ind w:left="1440"/>
+      </w:pPr>
+      <w:r>
+        <w:t xml:space="preserve"> Containing open source with attribution requirements.</w:t>
+      </w:r>
+    </w:p>
+    <w:p/>
+    <w:p>
+      <w:pPr>
+        <w:pStyle w:val="Heading2"/>
+      </w:pPr>
+      <w:bookmarkStart w:id="42" w:name="_2u6wntf" w:colFirst="0" w:colLast="0"/>
+      <w:bookmarkEnd w:id="42"/>
+      <w:r>
+        <w:t>Section 4: Compliance artifact creation and delivery</w:t>
+      </w:r>
+    </w:p>
+    <w:p/>
+    <w:p>
+      <w:pPr>
+        <w:numPr>
+          <w:ilvl w:val="0"/>
+          <w:numId w:val="11"/>
+        </w:numPr>
+      </w:pPr>
+      <w:r>
+        <w:t>Do you have a documented procedure describing the process for ensuring the Compliance Artifacts are distributed with Supplied Software as required by the Identified Licenses?</w:t>
+      </w:r>
+    </w:p>
+    <w:p>
+      <w:pPr>
+        <w:numPr>
+          <w:ilvl w:val="0"/>
+          <w:numId w:val="11"/>
+        </w:numPr>
+      </w:pPr>
+      <w:r>
+        <w:t>Do you have a documented procedure for archiving copies of Compliance Artifacts for the Supplied Software?</w:t>
+      </w:r>
+    </w:p>
+    <w:p>
+      <w:pPr>
+        <w:numPr>
+          <w:ilvl w:val="0"/>
+          <w:numId w:val="11"/>
+        </w:numPr>
+      </w:pPr>
+      <w:r>
+        <w:t xml:space="preserve">Are the Compliance Artifacts archived at least </w:t>
+      </w:r>
+      <w:proofErr w:type="gramStart"/>
+      <w:r>
+        <w:t>as long as</w:t>
+      </w:r>
+      <w:proofErr w:type="gramEnd"/>
+      <w:r>
+        <w:t xml:space="preserve"> the Supplied Software is offered and as required by the Identified Licenses?</w:t>
+      </w:r>
+    </w:p>
+    <w:p>
+      <w:pPr>
+        <w:pStyle w:val="Heading2"/>
+      </w:pPr>
+      <w:bookmarkStart w:id="43" w:name="_19c6y18" w:colFirst="0" w:colLast="0"/>
+      <w:bookmarkEnd w:id="43"/>
+      <w:r>
+        <w:t>Section 5: Understanding open source community engagements</w:t>
+      </w:r>
+    </w:p>
+    <w:p/>
+    <w:p>
+      <w:pPr>
+        <w:numPr>
+          <w:ilvl w:val="0"/>
+          <w:numId w:val="3"/>
+        </w:numPr>
+      </w:pPr>
+      <w:r>
+        <w:t>Do you have a policy for contribution to open source projects on behalf of the organization?</w:t>
+      </w:r>
+    </w:p>
+    <w:p>
+      <w:pPr>
+        <w:numPr>
+          <w:ilvl w:val="0"/>
+          <w:numId w:val="3"/>
+        </w:numPr>
+      </w:pPr>
+      <w:r>
+        <w:t>Do you have a documented procedure governing open source contributions?</w:t>
+      </w:r>
+    </w:p>
+    <w:p>
+      <w:pPr>
+        <w:numPr>
+          <w:ilvl w:val="0"/>
+          <w:numId w:val="3"/>
+        </w:numPr>
+      </w:pPr>
+      <w:r>
+        <w:t>Do you have a documented procedure for making all Software Staff aware of the open source contribution policy?</w:t>
+      </w:r>
+    </w:p>
+    <w:p>
+      <w:pPr>
+        <w:pStyle w:val="Heading2"/>
+      </w:pPr>
+      <w:bookmarkStart w:id="44" w:name="_3tbugp1" w:colFirst="0" w:colLast="0"/>
       <w:bookmarkEnd w:id="44"/>
-      <w:r>
-        <w:t>Section 3: Open source content review and approval</w:t>
-      </w:r>
-    </w:p>
-    <w:p/>
-    <w:p>
-      <w:pPr>
-        <w:numPr>
-          <w:ilvl w:val="0"/>
-          <w:numId w:val="13"/>
-        </w:numPr>
-      </w:pPr>
-      <w:r>
-        <w:t>Do you have a documented procedure for identifying, tracking and archiving information about the open source components in a Supplied Software release?</w:t>
-      </w:r>
-    </w:p>
-    <w:p>
-      <w:pPr>
-        <w:numPr>
-          <w:ilvl w:val="0"/>
-          <w:numId w:val="13"/>
-        </w:numPr>
-      </w:pPr>
-      <w:r>
-        <w:t>Do you have open source component records for the Supplied Software which demonstrate the documented procedure was properly followed?</w:t>
-      </w:r>
-    </w:p>
-    <w:p>
-      <w:pPr>
-        <w:ind w:left="720"/>
-      </w:pPr>
-    </w:p>
-    <w:p>
-      <w:pPr>
-        <w:ind w:left="720"/>
-      </w:pPr>
-      <w:r>
-        <w:t>Do you have a documented procedure that covers these common open source license use cases for open source components in the Supplied Software?</w:t>
-      </w:r>
-    </w:p>
-    <w:p>
-      <w:pPr>
-        <w:numPr>
-          <w:ilvl w:val="0"/>
-          <w:numId w:val="13"/>
-        </w:numPr>
-        <w:ind w:left="1440"/>
-      </w:pPr>
-      <w:r>
-        <w:t xml:space="preserve"> Distribution in binary form;</w:t>
-      </w:r>
-    </w:p>
-    <w:p>
-      <w:pPr>
-        <w:numPr>
-          <w:ilvl w:val="0"/>
-          <w:numId w:val="13"/>
-        </w:numPr>
-        <w:ind w:left="1440"/>
-      </w:pPr>
-      <w:r>
-        <w:t xml:space="preserve"> Distribution in source form;</w:t>
-      </w:r>
-    </w:p>
-    <w:p>
-      <w:pPr>
-        <w:numPr>
-          <w:ilvl w:val="0"/>
-          <w:numId w:val="13"/>
-        </w:numPr>
-        <w:ind w:left="1440"/>
-      </w:pPr>
-      <w:r>
-        <w:t xml:space="preserve"> Integration with other open source that may trigger additional obligations;</w:t>
-      </w:r>
-    </w:p>
-    <w:p>
-      <w:pPr>
-        <w:numPr>
-          <w:ilvl w:val="0"/>
-          <w:numId w:val="13"/>
-        </w:numPr>
-        <w:ind w:left="1440"/>
-      </w:pPr>
-      <w:r>
-        <w:t xml:space="preserve"> Containing modified open source;</w:t>
-      </w:r>
-    </w:p>
-    <w:p>
-      <w:pPr>
-        <w:numPr>
-          <w:ilvl w:val="0"/>
-          <w:numId w:val="13"/>
-        </w:numPr>
-        <w:ind w:left="1440"/>
-      </w:pPr>
-      <w:r>
-        <w:t xml:space="preserve"> Containing open source or other software under incompatible licenses for interaction with other components in the Supplied Software;</w:t>
-      </w:r>
-    </w:p>
-    <w:p>
-      <w:pPr>
-        <w:numPr>
-          <w:ilvl w:val="0"/>
-          <w:numId w:val="13"/>
-        </w:numPr>
-        <w:ind w:left="1440"/>
-      </w:pPr>
-      <w:r>
-        <w:t xml:space="preserve"> Containing open source with attribution requirements.</w:t>
-      </w:r>
-    </w:p>
-    <w:p/>
-    <w:p>
-      <w:pPr>
-        <w:pStyle w:val="Heading2"/>
-      </w:pPr>
-      <w:bookmarkStart w:id="45" w:name="_2u6wntf" w:colFirst="0" w:colLast="0"/>
-      <w:bookmarkEnd w:id="45"/>
-      <w:r>
-        <w:t>Section 4: Compliance artifact creation and delivery</w:t>
-      </w:r>
-    </w:p>
-    <w:p/>
-    <w:p>
-      <w:pPr>
-        <w:numPr>
-          <w:ilvl w:val="0"/>
-          <w:numId w:val="11"/>
-        </w:numPr>
-      </w:pPr>
-      <w:r>
-        <w:t>Do you have a documented procedure describing the process for ensuring the Compliance Artifacts are distributed with Supplied Software as required by the Identified Licenses?</w:t>
-      </w:r>
-    </w:p>
-    <w:p>
-      <w:pPr>
-        <w:numPr>
-          <w:ilvl w:val="0"/>
-          <w:numId w:val="11"/>
-        </w:numPr>
-      </w:pPr>
-      <w:r>
-        <w:t>Do you have a documented procedure for archiving copies of Compliance Artifacts for the Supplied Software?</w:t>
-      </w:r>
-    </w:p>
-    <w:p>
-      <w:pPr>
-        <w:numPr>
-          <w:ilvl w:val="0"/>
-          <w:numId w:val="11"/>
-        </w:numPr>
-      </w:pPr>
-      <w:r>
-        <w:t>Are the Compliance Artifacts archived at least as long as the Supplied Software is offered and as required by the Identified Licenses?</w:t>
-      </w:r>
-    </w:p>
-    <w:p>
-      <w:pPr>
-        <w:pStyle w:val="Heading2"/>
-      </w:pPr>
-      <w:bookmarkStart w:id="46" w:name="_19c6y18" w:colFirst="0" w:colLast="0"/>
-      <w:bookmarkEnd w:id="46"/>
-      <w:r>
-        <w:t>Section 5: Understanding open source community engagements</w:t>
-      </w:r>
-    </w:p>
-    <w:p/>
-    <w:p>
-      <w:pPr>
-        <w:numPr>
-          <w:ilvl w:val="0"/>
-          <w:numId w:val="3"/>
-        </w:numPr>
-      </w:pPr>
-      <w:r>
-        <w:t>Do you have a policy for contribution to open source projects on behalf of the organization?</w:t>
-      </w:r>
-    </w:p>
-    <w:p>
-      <w:pPr>
-        <w:numPr>
-          <w:ilvl w:val="0"/>
-          <w:numId w:val="3"/>
-        </w:numPr>
-      </w:pPr>
-      <w:r>
-        <w:t>Do you have a documented procedure governing open source contributions?</w:t>
-      </w:r>
-    </w:p>
-    <w:p>
-      <w:pPr>
-        <w:numPr>
-          <w:ilvl w:val="0"/>
-          <w:numId w:val="3"/>
-        </w:numPr>
-      </w:pPr>
-      <w:r>
-        <w:t>Do you have a documented procedure for making all Software Staff aware of the open source contribution policy?</w:t>
-      </w:r>
-    </w:p>
-    <w:p>
-      <w:pPr>
-        <w:pStyle w:val="Heading2"/>
-      </w:pPr>
-      <w:bookmarkStart w:id="47" w:name="_3tbugp1" w:colFirst="0" w:colLast="0"/>
-      <w:bookmarkEnd w:id="47"/>
       <w:r>
         <w:lastRenderedPageBreak/>
         <w:t>Section 6: Adherence to the specification requirements</w:t>
@@ -1457,25 +1620,25 @@
       <w:pPr>
         <w:pStyle w:val="Heading1"/>
       </w:pPr>
-      <w:bookmarkStart w:id="48" w:name="_9xtyoz7lyab" w:colFirst="0" w:colLast="0"/>
-      <w:bookmarkEnd w:id="48"/>
+      <w:bookmarkStart w:id="45" w:name="_9xtyoz7lyab" w:colFirst="0" w:colLast="0"/>
+      <w:bookmarkEnd w:id="45"/>
       <w:r>
         <w:lastRenderedPageBreak/>
-        <w:t xml:space="preserve">Appendix 2 - </w:t>
-      </w:r>
-      <w:commentRangeStart w:id="49"/>
-      <w:r>
-        <w:t>Policy Reference Material</w:t>
-      </w:r>
-      <w:commentRangeEnd w:id="49"/>
-      <w:r>
-        <w:commentReference w:id="49"/>
+        <w:t>Appendix 2 - Policy Reference Material</w:t>
       </w:r>
     </w:p>
     <w:p/>
     <w:p>
       <w:r>
-        <w:t>The OpenChain Project maintains a policy template to help companies create a policy appropriate for their business structure, size and market:</w:t>
+        <w:t xml:space="preserve">The OpenChain Project maintains a policy template to help companies create a policy appropriate for their business structure, </w:t>
+      </w:r>
+      <w:proofErr w:type="gramStart"/>
+      <w:r>
+        <w:t>size</w:t>
+      </w:r>
+      <w:proofErr w:type="gramEnd"/>
+      <w:r>
+        <w:t xml:space="preserve"> and market:</w:t>
       </w:r>
     </w:p>
     <w:p>
@@ -1484,7 +1647,7 @@
           <w:noProof/>
         </w:rPr>
         <w:drawing>
-          <wp:inline distT="114300" distB="114300" distL="114300" distR="114300" wp14:anchorId="558AC73B" wp14:editId="4809FDB2">
+          <wp:inline distT="114300" distB="114300" distL="114300" distR="114300" wp14:anchorId="221FE810" wp14:editId="3D166962">
             <wp:extent cx="5731200" cy="3797300"/>
             <wp:effectExtent l="0" t="0" r="0" b="0"/>
             <wp:docPr id="2" name="image3.png"/>
@@ -1497,7 +1660,7 @@
                     <pic:cNvPicPr preferRelativeResize="0"/>
                   </pic:nvPicPr>
                   <pic:blipFill>
-                    <a:blip r:embed="rId17"/>
+                    <a:blip r:embed="rId14"/>
                     <a:srcRect/>
                     <a:stretch>
                       <a:fillRect/>
@@ -1527,7 +1690,7 @@
       </w:r>
     </w:p>
     <w:p>
-      <w:hyperlink r:id="rId18">
+      <w:hyperlink r:id="rId15">
         <w:r>
           <w:rPr>
             <w:color w:val="1155CC"/>
@@ -1549,8 +1712,8 @@
       <w:pPr>
         <w:pStyle w:val="Heading1"/>
       </w:pPr>
-      <w:bookmarkStart w:id="50" w:name="_4yyth8ryriai" w:colFirst="0" w:colLast="0"/>
-      <w:bookmarkEnd w:id="50"/>
+      <w:bookmarkStart w:id="46" w:name="_4yyth8ryriai" w:colFirst="0" w:colLast="0"/>
+      <w:bookmarkEnd w:id="46"/>
       <w:r>
         <w:lastRenderedPageBreak/>
         <w:t>Appendix 3 - Process Reference Material</w:t>
@@ -1563,7 +1726,7 @@
       </w:r>
     </w:p>
     <w:p>
-      <w:hyperlink r:id="rId19">
+      <w:hyperlink r:id="rId16">
         <w:r>
           <w:rPr>
             <w:color w:val="1155CC"/>
@@ -1580,7 +1743,7 @@
       </w:r>
     </w:p>
     <w:p>
-      <w:hyperlink r:id="rId20">
+      <w:hyperlink r:id="rId17">
         <w:r>
           <w:rPr>
             <w:color w:val="1155CC"/>
@@ -1597,7 +1760,7 @@
       </w:r>
     </w:p>
     <w:p>
-      <w:hyperlink r:id="rId21">
+      <w:hyperlink r:id="rId18">
         <w:r>
           <w:rPr>
             <w:color w:val="1155CC"/>
@@ -1620,8 +1783,8 @@
       <w:pPr>
         <w:pStyle w:val="Heading1"/>
       </w:pPr>
-      <w:bookmarkStart w:id="51" w:name="_fwml4nksq87" w:colFirst="0" w:colLast="0"/>
-      <w:bookmarkEnd w:id="51"/>
+      <w:bookmarkStart w:id="47" w:name="_fwml4nksq87" w:colFirst="0" w:colLast="0"/>
+      <w:bookmarkEnd w:id="47"/>
       <w:r>
         <w:lastRenderedPageBreak/>
         <w:t>Appendix 4 - Training Reference Material</w:t>
@@ -1646,13 +1809,13 @@
       <w:r>
         <w:t>Firstly, there are reference training slides and reference automation slides available from the OpenChain Project:</w:t>
       </w:r>
-      <w:hyperlink r:id="rId22">
+      <w:hyperlink r:id="rId19">
         <w:r>
           <w:rPr>
             <w:noProof/>
           </w:rPr>
           <w:drawing>
-            <wp:inline distT="114300" distB="114300" distL="114300" distR="114300" wp14:anchorId="425678A5" wp14:editId="0A5F29C3">
+            <wp:inline distT="114300" distB="114300" distL="114300" distR="114300" wp14:anchorId="1FD59797" wp14:editId="60253E2A">
               <wp:extent cx="5731200" cy="3225800"/>
               <wp:effectExtent l="0" t="0" r="0" b="0"/>
               <wp:docPr id="3" name="image1.png"/>
@@ -1665,7 +1828,7 @@
                       <pic:cNvPicPr preferRelativeResize="0"/>
                     </pic:nvPicPr>
                     <pic:blipFill>
-                      <a:blip r:embed="rId23"/>
+                      <a:blip r:embed="rId20"/>
                       <a:srcRect/>
                       <a:stretch>
                         <a:fillRect/>
@@ -1690,7 +1853,7 @@
       </w:hyperlink>
     </w:p>
     <w:p>
-      <w:hyperlink r:id="rId24">
+      <w:hyperlink r:id="rId21">
         <w:r>
           <w:rPr>
             <w:color w:val="1155CC"/>
@@ -1708,137 +1871,20 @@
     </w:p>
     <w:p/>
     <w:p/>
+    <w:p/>
     <w:sectPr>
-      <w:footerReference w:type="default" r:id="rId25"/>
-      <w:headerReference w:type="first" r:id="rId26"/>
-      <w:footerReference w:type="first" r:id="rId27"/>
+      <w:footerReference w:type="default" r:id="rId22"/>
+      <w:headerReference w:type="first" r:id="rId23"/>
+      <w:footerReference w:type="first" r:id="rId24"/>
       <w:pgSz w:w="11900" w:h="16840"/>
       <w:pgMar w:top="1440" w:right="1440" w:bottom="1440" w:left="1440" w:header="720" w:footer="720" w:gutter="0"/>
       <w:pgNumType w:start="1"/>
       <w:cols w:space="720"/>
       <w:titlePg/>
+      <w:docGrid w:linePitch="299"/>
     </w:sectPr>
   </w:body>
 </w:document>
-</file>
-
-<file path=word/comments.xml><?xml version="1.0" encoding="utf-8"?>
-<w:comments xmlns:wpc="http://schemas.microsoft.com/office/word/2010/wordprocessingCanvas" xmlns:cx="http://schemas.microsoft.com/office/drawing/2014/chartex" xmlns:cx1="http://schemas.microsoft.com/office/drawing/2015/9/8/chartex" xmlns:cx2="http://schemas.microsoft.com/office/drawing/2015/10/21/chartex" xmlns:cx3="http://schemas.microsoft.com/office/drawing/2016/5/9/chartex" xmlns:cx4="http://schemas.microsoft.com/office/drawing/2016/5/10/chartex" xmlns:cx5="http://schemas.microsoft.com/office/drawing/2016/5/11/chartex" xmlns:cx6="http://schemas.microsoft.com/office/drawing/2016/5/12/chartex" xmlns:cx7="http://schemas.microsoft.com/office/drawing/2016/5/13/chartex" xmlns:cx8="http://schemas.microsoft.com/office/drawing/2016/5/14/chartex" xmlns:mc="http://schemas.openxmlformats.org/markup-compatibility/2006" xmlns:aink="http://schemas.microsoft.com/office/drawing/2016/ink" xmlns:am3d="http://schemas.microsoft.com/office/drawing/2017/model3d" xmlns:o="urn:schemas-microsoft-com:office:office" xmlns:oel="http://schemas.microsoft.com/office/2019/extlst" xmlns:r="http://schemas.openxmlformats.org/officeDocument/2006/relationships" xmlns:m="http://schemas.openxmlformats.org/officeDocument/2006/math" xmlns:v="urn:schemas-microsoft-com:vml" xmlns:wp14="http://schemas.microsoft.com/office/word/2010/wordprocessingDrawing" xmlns:wp="http://schemas.openxmlformats.org/drawingml/2006/wordprocessingDrawing" xmlns:w10="urn:schemas-microsoft-com:office:word" xmlns:w="http://schemas.openxmlformats.org/wordprocessingml/2006/main" xmlns:w14="http://schemas.microsoft.com/office/word/2010/wordml" xmlns:w15="http://schemas.microsoft.com/office/word/2012/wordml" xmlns:w16cex="http://schemas.microsoft.com/office/word/2018/wordml/cex" xmlns:w16cid="http://schemas.microsoft.com/office/word/2016/wordml/cid" xmlns:w16="http://schemas.microsoft.com/office/word/2018/wordml" xmlns:w16sdtdh="http://schemas.microsoft.com/office/word/2020/wordml/sdtdatahash" xmlns:w16se="http://schemas.microsoft.com/office/word/2015/wordml/symex" xmlns:wpg="http://schemas.microsoft.com/office/word/2010/wordprocessingGroup" xmlns:wpi="http://schemas.microsoft.com/office/word/2010/wordprocessingInk" xmlns:wne="http://schemas.microsoft.com/office/word/2006/wordml" xmlns:wps="http://schemas.microsoft.com/office/word/2010/wordprocessingShape" mc:Ignorable="w14 w15 w16se w16cid w16 w16cex w16sdtdh wp14">
-  <w:comment w:id="38" w:author="Shane Coughlan" w:date="2022-09-15T09:07:00Z" w:initials="">
-    <w:p>
-      <w:pPr>
-        <w:widowControl w:val="0"/>
-        <w:pBdr>
-          <w:top w:val="nil"/>
-          <w:left w:val="nil"/>
-          <w:bottom w:val="nil"/>
-          <w:right w:val="nil"/>
-          <w:between w:val="nil"/>
-        </w:pBdr>
-        <w:spacing w:line="240" w:lineRule="auto"/>
-        <w:rPr>
-          <w:color w:val="000000"/>
-        </w:rPr>
-      </w:pPr>
-      <w:r>
-        <w:rPr>
-          <w:color w:val="000000"/>
-        </w:rPr>
-        <w:t>There are some comments about the self-certification and other appendices below. These will be addressed in editing cycles outside of the playbooks due to being sourced elsewhere in the OpenChain Project ecosystem.</w:t>
-      </w:r>
-    </w:p>
-  </w:comment>
-  <w:comment w:id="41" w:author="Martin and Erika Yagi" w:date="2022-08-23T12:59:00Z" w:initials="">
-    <w:p>
-      <w:pPr>
-        <w:widowControl w:val="0"/>
-        <w:pBdr>
-          <w:top w:val="nil"/>
-          <w:left w:val="nil"/>
-          <w:bottom w:val="nil"/>
-          <w:right w:val="nil"/>
-          <w:between w:val="nil"/>
-        </w:pBdr>
-        <w:spacing w:line="240" w:lineRule="auto"/>
-        <w:rPr>
-          <w:color w:val="000000"/>
-        </w:rPr>
-      </w:pPr>
-      <w:r>
-        <w:rPr>
-          <w:color w:val="000000"/>
-        </w:rPr>
-        <w:t>I have to admit I find it a bit weird to require a process for determining scope. I realise this is how it's written in other OpenChain documents. I think this should be process/mechanism for reviewing and modifying scope.</w:t>
-      </w:r>
-    </w:p>
-  </w:comment>
-  <w:comment w:id="43" w:author="Martin and Erika Yagi" w:date="2022-08-23T13:03:00Z" w:initials="">
-    <w:p>
-      <w:pPr>
-        <w:widowControl w:val="0"/>
-        <w:pBdr>
-          <w:top w:val="nil"/>
-          <w:left w:val="nil"/>
-          <w:bottom w:val="nil"/>
-          <w:right w:val="nil"/>
-          <w:between w:val="nil"/>
-        </w:pBdr>
-        <w:spacing w:line="240" w:lineRule="auto"/>
-        <w:rPr>
-          <w:color w:val="000000"/>
-        </w:rPr>
-      </w:pPr>
-      <w:r>
-        <w:rPr>
-          <w:color w:val="000000"/>
-        </w:rPr>
-        <w:t>I suspect this is where barriers many come up (and its a bit late in this onboarding!). What if the company has some issues that are expensive/time consuming to address but are very low risk? Better to not be conformant to OpenChain?</w:t>
-      </w:r>
-    </w:p>
-  </w:comment>
-  <w:comment w:id="49" w:author="Martin and Erika Yagi" w:date="2022-09-01T07:20:00Z" w:initials="">
-    <w:p>
-      <w:pPr>
-        <w:widowControl w:val="0"/>
-        <w:pBdr>
-          <w:top w:val="nil"/>
-          <w:left w:val="nil"/>
-          <w:bottom w:val="nil"/>
-          <w:right w:val="nil"/>
-          <w:between w:val="nil"/>
-        </w:pBdr>
-        <w:spacing w:line="240" w:lineRule="auto"/>
-        <w:rPr>
-          <w:color w:val="000000"/>
-        </w:rPr>
-      </w:pPr>
-      <w:r>
-        <w:rPr>
-          <w:color w:val="000000"/>
-        </w:rPr>
-        <w:t>It would be great if someone could create a .doc or markdown version containing the "generic policy text" only as the spreadsheet looks a bit complex.</w:t>
-      </w:r>
-    </w:p>
-  </w:comment>
-</w:comments>
-</file>
-
-<file path=word/commentsExtended.xml><?xml version="1.0" encoding="utf-8"?>
-<w15:commentsEx xmlns:wpc="http://schemas.microsoft.com/office/word/2010/wordprocessingCanvas" xmlns:cx="http://schemas.microsoft.com/office/drawing/2014/chartex" xmlns:cx1="http://schemas.microsoft.com/office/drawing/2015/9/8/chartex" xmlns:cx2="http://schemas.microsoft.com/office/drawing/2015/10/21/chartex" xmlns:cx3="http://schemas.microsoft.com/office/drawing/2016/5/9/chartex" xmlns:cx4="http://schemas.microsoft.com/office/drawing/2016/5/10/chartex" xmlns:cx5="http://schemas.microsoft.com/office/drawing/2016/5/11/chartex" xmlns:cx6="http://schemas.microsoft.com/office/drawing/2016/5/12/chartex" xmlns:cx7="http://schemas.microsoft.com/office/drawing/2016/5/13/chartex" xmlns:cx8="http://schemas.microsoft.com/office/drawing/2016/5/14/chartex" xmlns:mc="http://schemas.openxmlformats.org/markup-compatibility/2006" xmlns:aink="http://schemas.microsoft.com/office/drawing/2016/ink" xmlns:am3d="http://schemas.microsoft.com/office/drawing/2017/model3d" xmlns:o="urn:schemas-microsoft-com:office:office" xmlns:oel="http://schemas.microsoft.com/office/2019/extlst" xmlns:r="http://schemas.openxmlformats.org/officeDocument/2006/relationships" xmlns:m="http://schemas.openxmlformats.org/officeDocument/2006/math" xmlns:v="urn:schemas-microsoft-com:vml" xmlns:wp14="http://schemas.microsoft.com/office/word/2010/wordprocessingDrawing" xmlns:wp="http://schemas.openxmlformats.org/drawingml/2006/wordprocessingDrawing" xmlns:w10="urn:schemas-microsoft-com:office:word" xmlns:w="http://schemas.openxmlformats.org/wordprocessingml/2006/main" xmlns:w14="http://schemas.microsoft.com/office/word/2010/wordml" xmlns:w15="http://schemas.microsoft.com/office/word/2012/wordml" xmlns:w16cex="http://schemas.microsoft.com/office/word/2018/wordml/cex" xmlns:w16cid="http://schemas.microsoft.com/office/word/2016/wordml/cid" xmlns:w16="http://schemas.microsoft.com/office/word/2018/wordml" xmlns:w16sdtdh="http://schemas.microsoft.com/office/word/2020/wordml/sdtdatahash" xmlns:w16se="http://schemas.microsoft.com/office/word/2015/wordml/symex" xmlns:wpg="http://schemas.microsoft.com/office/word/2010/wordprocessingGroup" xmlns:wpi="http://schemas.microsoft.com/office/word/2010/wordprocessingInk" xmlns:wne="http://schemas.microsoft.com/office/word/2006/wordml" xmlns:wps="http://schemas.microsoft.com/office/word/2010/wordprocessingShape" mc:Ignorable="w14 w15 w16se w16cid w16 w16cex w16sdtdh wp14">
-  <w15:commentEx w15:paraId="7FD1CCD1" w15:done="1"/>
-  <w15:commentEx w15:paraId="2EAB69DC" w15:done="1"/>
-  <w15:commentEx w15:paraId="0108E130" w15:done="1"/>
-  <w15:commentEx w15:paraId="4CB38DC2" w15:done="1"/>
-</w15:commentsEx>
-</file>
-
-<file path=word/commentsIds.xml><?xml version="1.0" encoding="utf-8"?>
-<w16cid:commentsIds xmlns:wpc="http://schemas.microsoft.com/office/word/2010/wordprocessingCanvas" xmlns:cx="http://schemas.microsoft.com/office/drawing/2014/chartex" xmlns:cx1="http://schemas.microsoft.com/office/drawing/2015/9/8/chartex" xmlns:cx2="http://schemas.microsoft.com/office/drawing/2015/10/21/chartex" xmlns:cx3="http://schemas.microsoft.com/office/drawing/2016/5/9/chartex" xmlns:cx4="http://schemas.microsoft.com/office/drawing/2016/5/10/chartex" xmlns:cx5="http://schemas.microsoft.com/office/drawing/2016/5/11/chartex" xmlns:cx6="http://schemas.microsoft.com/office/drawing/2016/5/12/chartex" xmlns:cx7="http://schemas.microsoft.com/office/drawing/2016/5/13/chartex" xmlns:cx8="http://schemas.microsoft.com/office/drawing/2016/5/14/chartex" xmlns:mc="http://schemas.openxmlformats.org/markup-compatibility/2006" xmlns:aink="http://schemas.microsoft.com/office/drawing/2016/ink" xmlns:am3d="http://schemas.microsoft.com/office/drawing/2017/model3d" xmlns:o="urn:schemas-microsoft-com:office:office" xmlns:oel="http://schemas.microsoft.com/office/2019/extlst" xmlns:r="http://schemas.openxmlformats.org/officeDocument/2006/relationships" xmlns:m="http://schemas.openxmlformats.org/officeDocument/2006/math" xmlns:v="urn:schemas-microsoft-com:vml" xmlns:wp14="http://schemas.microsoft.com/office/word/2010/wordprocessingDrawing" xmlns:wp="http://schemas.openxmlformats.org/drawingml/2006/wordprocessingDrawing" xmlns:w10="urn:schemas-microsoft-com:office:word" xmlns:w="http://schemas.openxmlformats.org/wordprocessingml/2006/main" xmlns:w14="http://schemas.microsoft.com/office/word/2010/wordml" xmlns:w15="http://schemas.microsoft.com/office/word/2012/wordml" xmlns:w16cex="http://schemas.microsoft.com/office/word/2018/wordml/cex" xmlns:w16cid="http://schemas.microsoft.com/office/word/2016/wordml/cid" xmlns:w16="http://schemas.microsoft.com/office/word/2018/wordml" xmlns:w16sdtdh="http://schemas.microsoft.com/office/word/2020/wordml/sdtdatahash" xmlns:w16se="http://schemas.microsoft.com/office/word/2015/wordml/symex" xmlns:wpg="http://schemas.microsoft.com/office/word/2010/wordprocessingGroup" xmlns:wpi="http://schemas.microsoft.com/office/word/2010/wordprocessingInk" xmlns:wne="http://schemas.microsoft.com/office/word/2006/wordml" xmlns:wps="http://schemas.microsoft.com/office/word/2010/wordprocessingShape" mc:Ignorable="w14 w15 w16se w16cid w16 w16cex w16sdtdh wp14">
-  <w16cid:commentId w16cid:paraId="7FD1CCD1" w16cid:durableId="26E6B92D"/>
-  <w16cid:commentId w16cid:paraId="2EAB69DC" w16cid:durableId="26E6B92E"/>
-  <w16cid:commentId w16cid:paraId="0108E130" w16cid:durableId="26E6B92F"/>
-  <w16cid:commentId w16cid:paraId="4CB38DC2" w16cid:durableId="26E6B930"/>
-</w16cid:commentsIds>
 </file>
 
 <file path=word/endnotes.xml><?xml version="1.0" encoding="utf-8"?>
@@ -3500,46 +3546,46 @@
       </w:rPr>
     </w:lvl>
   </w:abstractNum>
-  <w:num w:numId="1" w16cid:durableId="1362239616">
+  <w:num w:numId="1" w16cid:durableId="1971327834">
     <w:abstractNumId w:val="12"/>
   </w:num>
-  <w:num w:numId="2" w16cid:durableId="1425027190">
+  <w:num w:numId="2" w16cid:durableId="398863129">
     <w:abstractNumId w:val="13"/>
   </w:num>
-  <w:num w:numId="3" w16cid:durableId="1369914462">
+  <w:num w:numId="3" w16cid:durableId="367874598">
     <w:abstractNumId w:val="9"/>
   </w:num>
-  <w:num w:numId="4" w16cid:durableId="845706988">
+  <w:num w:numId="4" w16cid:durableId="1182360312">
     <w:abstractNumId w:val="11"/>
   </w:num>
-  <w:num w:numId="5" w16cid:durableId="1300846420">
+  <w:num w:numId="5" w16cid:durableId="550582788">
     <w:abstractNumId w:val="0"/>
   </w:num>
-  <w:num w:numId="6" w16cid:durableId="822088603">
+  <w:num w:numId="6" w16cid:durableId="2085833373">
     <w:abstractNumId w:val="3"/>
   </w:num>
-  <w:num w:numId="7" w16cid:durableId="148643378">
+  <w:num w:numId="7" w16cid:durableId="1057240259">
     <w:abstractNumId w:val="5"/>
   </w:num>
-  <w:num w:numId="8" w16cid:durableId="569460665">
+  <w:num w:numId="8" w16cid:durableId="1215121942">
     <w:abstractNumId w:val="2"/>
   </w:num>
-  <w:num w:numId="9" w16cid:durableId="2016107484">
+  <w:num w:numId="9" w16cid:durableId="43530032">
     <w:abstractNumId w:val="10"/>
   </w:num>
-  <w:num w:numId="10" w16cid:durableId="503083232">
+  <w:num w:numId="10" w16cid:durableId="2044163029">
     <w:abstractNumId w:val="8"/>
   </w:num>
-  <w:num w:numId="11" w16cid:durableId="133723470">
+  <w:num w:numId="11" w16cid:durableId="57678479">
     <w:abstractNumId w:val="4"/>
   </w:num>
-  <w:num w:numId="12" w16cid:durableId="1831477777">
+  <w:num w:numId="12" w16cid:durableId="604848324">
     <w:abstractNumId w:val="7"/>
   </w:num>
-  <w:num w:numId="13" w16cid:durableId="1486160673">
+  <w:num w:numId="13" w16cid:durableId="1851673717">
     <w:abstractNumId w:val="1"/>
   </w:num>
-  <w:num w:numId="14" w16cid:durableId="1178696238">
+  <w:num w:numId="14" w16cid:durableId="1586260222">
     <w:abstractNumId w:val="6"/>
   </w:num>
 </w:numbering>
@@ -3550,17 +3596,13 @@
   <w:docDefaults>
     <w:rPrDefault>
       <w:rPr>
-        <w:rFonts w:ascii="Arial" w:eastAsia="Arial" w:hAnsi="Arial" w:cs="Arial"/>
-        <w:sz w:val="22"/>
-        <w:szCs w:val="22"/>
-        <w:lang w:val="en" w:eastAsia="ja-JP" w:bidi="ar-SA"/>
+        <w:rFonts w:asciiTheme="minorHAnsi" w:eastAsiaTheme="minorEastAsia" w:hAnsiTheme="minorHAnsi" w:cstheme="minorBidi"/>
+        <w:sz w:val="24"/>
+        <w:szCs w:val="24"/>
+        <w:lang w:val="en-JP" w:eastAsia="ja-JP" w:bidi="ar-SA"/>
       </w:rPr>
     </w:rPrDefault>
-    <w:pPrDefault>
-      <w:pPr>
-        <w:spacing w:line="276" w:lineRule="auto"/>
-      </w:pPr>
-    </w:pPrDefault>
+    <w:pPrDefault/>
   </w:docDefaults>
   <w:latentStyles w:defLockedState="0" w:defUIPriority="99" w:defSemiHidden="0" w:defUnhideWhenUsed="0" w:defQFormat="0" w:count="376">
     <w:lsdException w:name="Normal" w:uiPriority="0" w:qFormat="1"/>
@@ -3943,13 +3985,25 @@
   <w:style w:type="paragraph" w:default="1" w:styleId="Normal">
     <w:name w:val="Normal"/>
     <w:qFormat/>
+    <w:rsid w:val="00FA3F0E"/>
+    <w:pPr>
+      <w:spacing w:line="276" w:lineRule="auto"/>
+    </w:pPr>
+    <w:rPr>
+      <w:rFonts w:ascii="Arial" w:eastAsia="Arial" w:hAnsi="Arial" w:cs="Arial"/>
+      <w:sz w:val="22"/>
+      <w:szCs w:val="22"/>
+      <w:lang w:val="en"/>
+    </w:rPr>
   </w:style>
   <w:style w:type="paragraph" w:styleId="Heading1">
     <w:name w:val="heading 1"/>
     <w:basedOn w:val="Normal"/>
     <w:next w:val="Normal"/>
+    <w:link w:val="Heading1Char"/>
     <w:uiPriority w:val="9"/>
     <w:qFormat/>
+    <w:rsid w:val="00FA3F0E"/>
     <w:pPr>
       <w:keepNext/>
       <w:keepLines/>
@@ -3965,9 +4019,11 @@
     <w:name w:val="heading 2"/>
     <w:basedOn w:val="Normal"/>
     <w:next w:val="Normal"/>
+    <w:link w:val="Heading2Char"/>
     <w:uiPriority w:val="9"/>
     <w:unhideWhenUsed/>
     <w:qFormat/>
+    <w:rsid w:val="00FA3F0E"/>
     <w:pPr>
       <w:keepNext/>
       <w:keepLines/>
@@ -3983,9 +4039,11 @@
     <w:name w:val="heading 3"/>
     <w:basedOn w:val="Normal"/>
     <w:next w:val="Normal"/>
+    <w:link w:val="Heading3Char"/>
     <w:uiPriority w:val="9"/>
     <w:unhideWhenUsed/>
     <w:qFormat/>
+    <w:rsid w:val="00FA3F0E"/>
     <w:pPr>
       <w:keepNext/>
       <w:keepLines/>
@@ -4002,9 +4060,11 @@
     <w:name w:val="heading 4"/>
     <w:basedOn w:val="Normal"/>
     <w:next w:val="Normal"/>
+    <w:link w:val="Heading4Char"/>
     <w:uiPriority w:val="9"/>
     <w:unhideWhenUsed/>
     <w:qFormat/>
+    <w:rsid w:val="00FA3F0E"/>
     <w:pPr>
       <w:keepNext/>
       <w:keepLines/>
@@ -4015,43 +4075,6 @@
       <w:color w:val="666666"/>
       <w:sz w:val="24"/>
       <w:szCs w:val="24"/>
-    </w:rPr>
-  </w:style>
-  <w:style w:type="paragraph" w:styleId="Heading5">
-    <w:name w:val="heading 5"/>
-    <w:basedOn w:val="Normal"/>
-    <w:next w:val="Normal"/>
-    <w:uiPriority w:val="9"/>
-    <w:semiHidden/>
-    <w:unhideWhenUsed/>
-    <w:qFormat/>
-    <w:pPr>
-      <w:keepNext/>
-      <w:keepLines/>
-      <w:spacing w:before="240" w:after="80"/>
-      <w:outlineLvl w:val="4"/>
-    </w:pPr>
-    <w:rPr>
-      <w:color w:val="666666"/>
-    </w:rPr>
-  </w:style>
-  <w:style w:type="paragraph" w:styleId="Heading6">
-    <w:name w:val="heading 6"/>
-    <w:basedOn w:val="Normal"/>
-    <w:next w:val="Normal"/>
-    <w:uiPriority w:val="9"/>
-    <w:semiHidden/>
-    <w:unhideWhenUsed/>
-    <w:qFormat/>
-    <w:pPr>
-      <w:keepNext/>
-      <w:keepLines/>
-      <w:spacing w:before="240" w:after="80"/>
-      <w:outlineLvl w:val="5"/>
-    </w:pPr>
-    <w:rPr>
-      <w:i/>
-      <w:color w:val="666666"/>
     </w:rPr>
   </w:style>
   <w:style w:type="character" w:default="1" w:styleId="DefaultParagraphFont">
@@ -4081,12 +4104,66 @@
     <w:semiHidden/>
     <w:unhideWhenUsed/>
   </w:style>
+  <w:style w:type="character" w:customStyle="1" w:styleId="Heading1Char">
+    <w:name w:val="Heading 1 Char"/>
+    <w:basedOn w:val="DefaultParagraphFont"/>
+    <w:link w:val="Heading1"/>
+    <w:uiPriority w:val="9"/>
+    <w:rsid w:val="00FA3F0E"/>
+    <w:rPr>
+      <w:rFonts w:ascii="Arial" w:eastAsia="Arial" w:hAnsi="Arial" w:cs="Arial"/>
+      <w:sz w:val="40"/>
+      <w:szCs w:val="40"/>
+      <w:lang w:val="en"/>
+    </w:rPr>
+  </w:style>
+  <w:style w:type="character" w:customStyle="1" w:styleId="Heading2Char">
+    <w:name w:val="Heading 2 Char"/>
+    <w:basedOn w:val="DefaultParagraphFont"/>
+    <w:link w:val="Heading2"/>
+    <w:uiPriority w:val="9"/>
+    <w:rsid w:val="00FA3F0E"/>
+    <w:rPr>
+      <w:rFonts w:ascii="Arial" w:eastAsia="Arial" w:hAnsi="Arial" w:cs="Arial"/>
+      <w:sz w:val="32"/>
+      <w:szCs w:val="32"/>
+      <w:lang w:val="en"/>
+    </w:rPr>
+  </w:style>
+  <w:style w:type="character" w:customStyle="1" w:styleId="Heading3Char">
+    <w:name w:val="Heading 3 Char"/>
+    <w:basedOn w:val="DefaultParagraphFont"/>
+    <w:link w:val="Heading3"/>
+    <w:uiPriority w:val="9"/>
+    <w:rsid w:val="00FA3F0E"/>
+    <w:rPr>
+      <w:rFonts w:ascii="Arial" w:eastAsia="Arial" w:hAnsi="Arial" w:cs="Arial"/>
+      <w:color w:val="434343"/>
+      <w:sz w:val="28"/>
+      <w:szCs w:val="28"/>
+      <w:lang w:val="en"/>
+    </w:rPr>
+  </w:style>
+  <w:style w:type="character" w:customStyle="1" w:styleId="Heading4Char">
+    <w:name w:val="Heading 4 Char"/>
+    <w:basedOn w:val="DefaultParagraphFont"/>
+    <w:link w:val="Heading4"/>
+    <w:uiPriority w:val="9"/>
+    <w:rsid w:val="00FA3F0E"/>
+    <w:rPr>
+      <w:rFonts w:ascii="Arial" w:eastAsia="Arial" w:hAnsi="Arial" w:cs="Arial"/>
+      <w:color w:val="666666"/>
+      <w:lang w:val="en"/>
+    </w:rPr>
+  </w:style>
   <w:style w:type="paragraph" w:styleId="Title">
     <w:name w:val="Title"/>
     <w:basedOn w:val="Normal"/>
     <w:next w:val="Normal"/>
+    <w:link w:val="TitleChar"/>
     <w:uiPriority w:val="10"/>
     <w:qFormat/>
+    <w:rsid w:val="00FA3F0E"/>
     <w:pPr>
       <w:keepNext/>
       <w:keepLines/>
@@ -4097,12 +4174,27 @@
       <w:szCs w:val="52"/>
     </w:rPr>
   </w:style>
+  <w:style w:type="character" w:customStyle="1" w:styleId="TitleChar">
+    <w:name w:val="Title Char"/>
+    <w:basedOn w:val="DefaultParagraphFont"/>
+    <w:link w:val="Title"/>
+    <w:uiPriority w:val="10"/>
+    <w:rsid w:val="00FA3F0E"/>
+    <w:rPr>
+      <w:rFonts w:ascii="Arial" w:eastAsia="Arial" w:hAnsi="Arial" w:cs="Arial"/>
+      <w:sz w:val="52"/>
+      <w:szCs w:val="52"/>
+      <w:lang w:val="en"/>
+    </w:rPr>
+  </w:style>
   <w:style w:type="paragraph" w:styleId="Subtitle">
     <w:name w:val="Subtitle"/>
     <w:basedOn w:val="Normal"/>
     <w:next w:val="Normal"/>
+    <w:link w:val="SubtitleChar"/>
     <w:uiPriority w:val="11"/>
     <w:qFormat/>
+    <w:rsid w:val="00FA3F0E"/>
     <w:pPr>
       <w:keepNext/>
       <w:keepLines/>
@@ -4112,6 +4204,31 @@
       <w:color w:val="666666"/>
       <w:sz w:val="30"/>
       <w:szCs w:val="30"/>
+    </w:rPr>
+  </w:style>
+  <w:style w:type="character" w:customStyle="1" w:styleId="SubtitleChar">
+    <w:name w:val="Subtitle Char"/>
+    <w:basedOn w:val="DefaultParagraphFont"/>
+    <w:link w:val="Subtitle"/>
+    <w:uiPriority w:val="11"/>
+    <w:rsid w:val="00FA3F0E"/>
+    <w:rPr>
+      <w:rFonts w:ascii="Arial" w:eastAsia="Arial" w:hAnsi="Arial" w:cs="Arial"/>
+      <w:color w:val="666666"/>
+      <w:sz w:val="30"/>
+      <w:szCs w:val="30"/>
+      <w:lang w:val="en"/>
+    </w:rPr>
+  </w:style>
+  <w:style w:type="character" w:styleId="Hyperlink">
+    <w:name w:val="Hyperlink"/>
+    <w:basedOn w:val="DefaultParagraphFont"/>
+    <w:uiPriority w:val="99"/>
+    <w:unhideWhenUsed/>
+    <w:rsid w:val="00FA3F0E"/>
+    <w:rPr>
+      <w:color w:val="0563C1" w:themeColor="hyperlink"/>
+      <w:u w:val="single"/>
     </w:rPr>
   </w:style>
   <w:style w:type="paragraph" w:styleId="CommentText">
@@ -4136,8 +4253,10 @@
     <w:uiPriority w:val="99"/>
     <w:semiHidden/>
     <w:rPr>
+      <w:rFonts w:ascii="Arial" w:eastAsia="Arial" w:hAnsi="Arial" w:cs="Arial"/>
       <w:sz w:val="20"/>
       <w:szCs w:val="20"/>
+      <w:lang w:val="en"/>
     </w:rPr>
   </w:style>
   <w:style w:type="character" w:styleId="CommentReference">
@@ -4149,17 +4268,6 @@
     <w:rPr>
       <w:sz w:val="16"/>
       <w:szCs w:val="16"/>
-    </w:rPr>
-  </w:style>
-  <w:style w:type="character" w:styleId="Hyperlink">
-    <w:name w:val="Hyperlink"/>
-    <w:basedOn w:val="DefaultParagraphFont"/>
-    <w:uiPriority w:val="99"/>
-    <w:unhideWhenUsed/>
-    <w:rsid w:val="00C00948"/>
-    <w:rPr>
-      <w:color w:val="0000FF" w:themeColor="hyperlink"/>
-      <w:u w:val="single"/>
     </w:rPr>
   </w:style>
 </w:styles>
@@ -4176,44 +4284,44 @@
         <a:sysClr val="window" lastClr="FFFFFF"/>
       </a:lt1>
       <a:dk2>
-        <a:srgbClr val="1F497D"/>
+        <a:srgbClr val="44546A"/>
       </a:dk2>
       <a:lt2>
-        <a:srgbClr val="EEECE1"/>
+        <a:srgbClr val="E7E6E6"/>
       </a:lt2>
       <a:accent1>
-        <a:srgbClr val="4F81BD"/>
+        <a:srgbClr val="4472C4"/>
       </a:accent1>
       <a:accent2>
-        <a:srgbClr val="C0504D"/>
+        <a:srgbClr val="ED7D31"/>
       </a:accent2>
       <a:accent3>
-        <a:srgbClr val="9BBB59"/>
+        <a:srgbClr val="A5A5A5"/>
       </a:accent3>
       <a:accent4>
-        <a:srgbClr val="8064A2"/>
+        <a:srgbClr val="FFC000"/>
       </a:accent4>
       <a:accent5>
-        <a:srgbClr val="4BACC6"/>
+        <a:srgbClr val="5B9BD5"/>
       </a:accent5>
       <a:accent6>
-        <a:srgbClr val="F79646"/>
+        <a:srgbClr val="70AD47"/>
       </a:accent6>
       <a:hlink>
-        <a:srgbClr val="0000FF"/>
+        <a:srgbClr val="0563C1"/>
       </a:hlink>
       <a:folHlink>
-        <a:srgbClr val="800080"/>
+        <a:srgbClr val="954F72"/>
       </a:folHlink>
     </a:clrScheme>
     <a:fontScheme name="Office">
       <a:majorFont>
-        <a:latin typeface="Calibri"/>
+        <a:latin typeface="Calibri Light" panose="020F0302020204030204"/>
         <a:ea typeface=""/>
         <a:cs typeface=""/>
-        <a:font script="Jpan" typeface="ＭＳ ゴシック"/>
+        <a:font script="Jpan" typeface="游ゴシック Light"/>
         <a:font script="Hang" typeface="맑은 고딕"/>
-        <a:font script="Hans" typeface="宋体"/>
+        <a:font script="Hans" typeface="等线 Light"/>
         <a:font script="Hant" typeface="新細明體"/>
         <a:font script="Arab" typeface="Times New Roman"/>
         <a:font script="Hebr" typeface="Times New Roman"/>
@@ -4241,14 +4349,31 @@
         <a:font script="Viet" typeface="Times New Roman"/>
         <a:font script="Uigh" typeface="Microsoft Uighur"/>
         <a:font script="Geor" typeface="Sylfaen"/>
+        <a:font script="Armn" typeface="Arial"/>
+        <a:font script="Bugi" typeface="Leelawadee UI"/>
+        <a:font script="Bopo" typeface="Microsoft JhengHei"/>
+        <a:font script="Java" typeface="Javanese Text"/>
+        <a:font script="Lisu" typeface="Segoe UI"/>
+        <a:font script="Mymr" typeface="Myanmar Text"/>
+        <a:font script="Nkoo" typeface="Ebrima"/>
+        <a:font script="Olck" typeface="Nirmala UI"/>
+        <a:font script="Osma" typeface="Ebrima"/>
+        <a:font script="Phag" typeface="Phagspa"/>
+        <a:font script="Syrn" typeface="Estrangelo Edessa"/>
+        <a:font script="Syrj" typeface="Estrangelo Edessa"/>
+        <a:font script="Syre" typeface="Estrangelo Edessa"/>
+        <a:font script="Sora" typeface="Nirmala UI"/>
+        <a:font script="Tale" typeface="Microsoft Tai Le"/>
+        <a:font script="Talu" typeface="Microsoft New Tai Lue"/>
+        <a:font script="Tfng" typeface="Ebrima"/>
       </a:majorFont>
       <a:minorFont>
-        <a:latin typeface="Cambria"/>
+        <a:latin typeface="Calibri" panose="020F0502020204030204"/>
         <a:ea typeface=""/>
         <a:cs typeface=""/>
-        <a:font script="Jpan" typeface="ＭＳ 明朝"/>
+        <a:font script="Jpan" typeface="游明朝"/>
         <a:font script="Hang" typeface="맑은 고딕"/>
-        <a:font script="Hans" typeface="宋体"/>
+        <a:font script="Hans" typeface="等线"/>
         <a:font script="Hant" typeface="新細明體"/>
         <a:font script="Arab" typeface="Arial"/>
         <a:font script="Hebr" typeface="Arial"/>
@@ -4276,6 +4401,23 @@
         <a:font script="Viet" typeface="Arial"/>
         <a:font script="Uigh" typeface="Microsoft Uighur"/>
         <a:font script="Geor" typeface="Sylfaen"/>
+        <a:font script="Armn" typeface="Arial"/>
+        <a:font script="Bugi" typeface="Leelawadee UI"/>
+        <a:font script="Bopo" typeface="Microsoft JhengHei"/>
+        <a:font script="Java" typeface="Javanese Text"/>
+        <a:font script="Lisu" typeface="Segoe UI"/>
+        <a:font script="Mymr" typeface="Myanmar Text"/>
+        <a:font script="Nkoo" typeface="Ebrima"/>
+        <a:font script="Olck" typeface="Nirmala UI"/>
+        <a:font script="Osma" typeface="Ebrima"/>
+        <a:font script="Phag" typeface="Phagspa"/>
+        <a:font script="Syrn" typeface="Estrangelo Edessa"/>
+        <a:font script="Syrj" typeface="Estrangelo Edessa"/>
+        <a:font script="Syre" typeface="Estrangelo Edessa"/>
+        <a:font script="Sora" typeface="Nirmala UI"/>
+        <a:font script="Tale" typeface="Microsoft Tai Le"/>
+        <a:font script="Talu" typeface="Microsoft New Tai Lue"/>
+        <a:font script="Tfng" typeface="Ebrima"/>
       </a:minorFont>
     </a:fontScheme>
     <a:fmtScheme name="Office">
@@ -4287,200 +4429,141 @@
           <a:gsLst>
             <a:gs pos="0">
               <a:schemeClr val="phClr">
-                <a:tint val="50000"/>
-                <a:satMod val="300000"/>
+                <a:lumMod val="110000"/>
+                <a:satMod val="105000"/>
+                <a:tint val="67000"/>
               </a:schemeClr>
             </a:gs>
-            <a:gs pos="35000">
+            <a:gs pos="50000">
               <a:schemeClr val="phClr">
-                <a:tint val="37000"/>
-                <a:satMod val="300000"/>
+                <a:lumMod val="105000"/>
+                <a:satMod val="103000"/>
+                <a:tint val="73000"/>
               </a:schemeClr>
             </a:gs>
             <a:gs pos="100000">
               <a:schemeClr val="phClr">
-                <a:tint val="15000"/>
-                <a:satMod val="350000"/>
+                <a:lumMod val="105000"/>
+                <a:satMod val="109000"/>
+                <a:tint val="81000"/>
               </a:schemeClr>
             </a:gs>
           </a:gsLst>
-          <a:lin ang="16200000" scaled="1"/>
+          <a:lin ang="5400000" scaled="0"/>
         </a:gradFill>
         <a:gradFill rotWithShape="1">
           <a:gsLst>
             <a:gs pos="0">
               <a:schemeClr val="phClr">
-                <a:tint val="100000"/>
+                <a:satMod val="103000"/>
+                <a:lumMod val="102000"/>
+                <a:tint val="94000"/>
+              </a:schemeClr>
+            </a:gs>
+            <a:gs pos="50000">
+              <a:schemeClr val="phClr">
+                <a:satMod val="110000"/>
+                <a:lumMod val="100000"/>
                 <a:shade val="100000"/>
-                <a:satMod val="130000"/>
               </a:schemeClr>
             </a:gs>
             <a:gs pos="100000">
               <a:schemeClr val="phClr">
-                <a:tint val="50000"/>
-                <a:shade val="100000"/>
-                <a:satMod val="350000"/>
+                <a:lumMod val="99000"/>
+                <a:satMod val="120000"/>
+                <a:shade val="78000"/>
               </a:schemeClr>
             </a:gs>
           </a:gsLst>
-          <a:lin ang="16200000" scaled="0"/>
+          <a:lin ang="5400000" scaled="0"/>
         </a:gradFill>
       </a:fillStyleLst>
       <a:lnStyleLst>
-        <a:ln w="9525" cap="flat" cmpd="sng" algn="ctr">
-          <a:solidFill>
-            <a:schemeClr val="phClr">
-              <a:shade val="95000"/>
-              <a:satMod val="105000"/>
-            </a:schemeClr>
-          </a:solidFill>
-          <a:prstDash val="solid"/>
-        </a:ln>
-        <a:ln w="25400" cap="flat" cmpd="sng" algn="ctr">
+        <a:ln w="6350" cap="flat" cmpd="sng" algn="ctr">
           <a:solidFill>
             <a:schemeClr val="phClr"/>
           </a:solidFill>
           <a:prstDash val="solid"/>
+          <a:miter lim="800000"/>
         </a:ln>
-        <a:ln w="38100" cap="flat" cmpd="sng" algn="ctr">
+        <a:ln w="12700" cap="flat" cmpd="sng" algn="ctr">
           <a:solidFill>
             <a:schemeClr val="phClr"/>
           </a:solidFill>
           <a:prstDash val="solid"/>
+          <a:miter lim="800000"/>
+        </a:ln>
+        <a:ln w="19050" cap="flat" cmpd="sng" algn="ctr">
+          <a:solidFill>
+            <a:schemeClr val="phClr"/>
+          </a:solidFill>
+          <a:prstDash val="solid"/>
+          <a:miter lim="800000"/>
         </a:ln>
       </a:lnStyleLst>
       <a:effectStyleLst>
         <a:effectStyle>
+          <a:effectLst/>
+        </a:effectStyle>
+        <a:effectStyle>
+          <a:effectLst/>
+        </a:effectStyle>
+        <a:effectStyle>
           <a:effectLst>
-            <a:outerShdw blurRad="40000" dist="20000" dir="5400000" rotWithShape="0">
+            <a:outerShdw blurRad="57150" dist="19050" dir="5400000" algn="ctr" rotWithShape="0">
               <a:srgbClr val="000000">
-                <a:alpha val="38000"/>
+                <a:alpha val="63000"/>
               </a:srgbClr>
             </a:outerShdw>
           </a:effectLst>
-        </a:effectStyle>
-        <a:effectStyle>
-          <a:effectLst>
-            <a:outerShdw blurRad="40000" dist="23000" dir="5400000" rotWithShape="0">
-              <a:srgbClr val="000000">
-                <a:alpha val="35000"/>
-              </a:srgbClr>
-            </a:outerShdw>
-          </a:effectLst>
-        </a:effectStyle>
-        <a:effectStyle>
-          <a:effectLst>
-            <a:outerShdw blurRad="40000" dist="23000" dir="5400000" rotWithShape="0">
-              <a:srgbClr val="000000">
-                <a:alpha val="35000"/>
-              </a:srgbClr>
-            </a:outerShdw>
-          </a:effectLst>
-          <a:scene3d>
-            <a:camera prst="orthographicFront">
-              <a:rot lat="0" lon="0" rev="0"/>
-            </a:camera>
-            <a:lightRig rig="threePt" dir="t">
-              <a:rot lat="0" lon="0" rev="1200000"/>
-            </a:lightRig>
-          </a:scene3d>
-          <a:sp3d>
-            <a:bevelT w="63500" h="25400"/>
-          </a:sp3d>
         </a:effectStyle>
       </a:effectStyleLst>
       <a:bgFillStyleLst>
         <a:solidFill>
           <a:schemeClr val="phClr"/>
         </a:solidFill>
+        <a:solidFill>
+          <a:schemeClr val="phClr">
+            <a:tint val="95000"/>
+            <a:satMod val="170000"/>
+          </a:schemeClr>
+        </a:solidFill>
         <a:gradFill rotWithShape="1">
           <a:gsLst>
             <a:gs pos="0">
               <a:schemeClr val="phClr">
-                <a:tint val="40000"/>
-                <a:satMod val="350000"/>
+                <a:tint val="93000"/>
+                <a:satMod val="150000"/>
+                <a:shade val="98000"/>
+                <a:lumMod val="102000"/>
               </a:schemeClr>
             </a:gs>
-            <a:gs pos="40000">
+            <a:gs pos="50000">
               <a:schemeClr val="phClr">
-                <a:tint val="45000"/>
-                <a:shade val="99000"/>
-                <a:satMod val="350000"/>
+                <a:tint val="98000"/>
+                <a:satMod val="130000"/>
+                <a:shade val="90000"/>
+                <a:lumMod val="103000"/>
               </a:schemeClr>
             </a:gs>
             <a:gs pos="100000">
               <a:schemeClr val="phClr">
-                <a:shade val="20000"/>
-                <a:satMod val="255000"/>
+                <a:shade val="63000"/>
+                <a:satMod val="120000"/>
               </a:schemeClr>
             </a:gs>
           </a:gsLst>
-          <a:path path="circle">
-            <a:fillToRect l="50000" t="-80000" r="50000" b="180000"/>
-          </a:path>
-        </a:gradFill>
-        <a:gradFill rotWithShape="1">
-          <a:gsLst>
-            <a:gs pos="0">
-              <a:schemeClr val="phClr">
-                <a:tint val="80000"/>
-                <a:satMod val="300000"/>
-              </a:schemeClr>
-            </a:gs>
-            <a:gs pos="100000">
-              <a:schemeClr val="phClr">
-                <a:shade val="30000"/>
-                <a:satMod val="200000"/>
-              </a:schemeClr>
-            </a:gs>
-          </a:gsLst>
-          <a:path path="circle">
-            <a:fillToRect l="50000" t="50000" r="50000" b="50000"/>
-          </a:path>
+          <a:lin ang="5400000" scaled="0"/>
         </a:gradFill>
       </a:bgFillStyleLst>
     </a:fmtScheme>
   </a:themeElements>
-  <a:objectDefaults>
-    <a:spDef>
-      <a:spPr/>
-      <a:bodyPr/>
-      <a:lstStyle/>
-      <a:style>
-        <a:lnRef idx="1">
-          <a:schemeClr val="accent1"/>
-        </a:lnRef>
-        <a:fillRef idx="3">
-          <a:schemeClr val="accent1"/>
-        </a:fillRef>
-        <a:effectRef idx="2">
-          <a:schemeClr val="accent1"/>
-        </a:effectRef>
-        <a:fontRef idx="minor">
-          <a:schemeClr val="lt1"/>
-        </a:fontRef>
-      </a:style>
-    </a:spDef>
-    <a:lnDef>
-      <a:spPr/>
-      <a:bodyPr/>
-      <a:lstStyle/>
-      <a:style>
-        <a:lnRef idx="2">
-          <a:schemeClr val="accent1"/>
-        </a:lnRef>
-        <a:fillRef idx="0">
-          <a:schemeClr val="accent1"/>
-        </a:fillRef>
-        <a:effectRef idx="1">
-          <a:schemeClr val="accent1"/>
-        </a:effectRef>
-        <a:fontRef idx="minor">
-          <a:schemeClr val="tx1"/>
-        </a:fontRef>
-      </a:style>
-    </a:lnDef>
-  </a:objectDefaults>
+  <a:objectDefaults/>
   <a:extraClrSchemeLst/>
+  <a:extLst>
+    <a:ext uri="{05A4C25C-085E-4340-85A3-A5531E510DB2}">
+      <thm15:themeFamily xmlns:thm15="http://schemas.microsoft.com/office/thememl/2012/main" name="Office Theme" id="{62F939B6-93AF-4DB8-9C6B-D6C7DFDC589F}" vid="{4A3C46E8-61CC-4603-A589-7422A47A8E4A}"/>
+    </a:ext>
+  </a:extLst>
 </a:theme>
 </file>
</xml_diff>

<commit_message>
Updated small company playbook to fix link bugs in PDF
</commit_message>
<xml_diff>
--- a/PlayBooks/Official/Version-1/Small-Company/en/OpenChain PlayBook - Small Company.docx
+++ b/PlayBooks/Official/Version-1/Small-Company/en/OpenChain PlayBook - Small Company.docx
@@ -374,14 +374,12 @@
         </w:rPr>
         <w:t xml:space="preserve">Our customers now require us to provide </w:t>
       </w:r>
-      <w:proofErr w:type="gramStart"/>
       <w:r>
         <w:rPr>
           <w:b/>
         </w:rPr>
-        <w:t>a  disclosure</w:t>
-      </w:r>
-      <w:proofErr w:type="gramEnd"/>
+        <w:t>a disclosure</w:t>
+      </w:r>
       <w:r>
         <w:rPr>
           <w:b/>
@@ -702,19 +700,22 @@
     </w:p>
     <w:p>
       <w:r>
-        <w:t xml:space="preserve">Form a virtual </w:t>
-      </w:r>
-      <w:hyperlink r:id="rId11">
-        <w:r>
-          <w:rPr>
-            <w:color w:val="1155CC"/>
-            <w:u w:val="single"/>
-          </w:rPr>
-          <w:t>Open Source Program Office (OSPO)</w:t>
-        </w:r>
-      </w:hyperlink>
-      <w:r>
-        <w:t>, consisting of the Engineering and the Management Representative. Identify any other key figures who need (or want) to be involved, such as people from legal, procurement or sales. The goal of this step is to establish a virtual OSPO that will be responsible for completing the activity.</w:t>
+        <w:t xml:space="preserve">Form a </w:t>
+      </w:r>
+      <w:r>
+        <w:t>virtual Open Source Program Office (OSPO),</w:t>
+      </w:r>
+      <w:r>
+        <w:rPr>
+          <w:rStyle w:val="FootnoteReference"/>
+        </w:rPr>
+        <w:footnoteReference w:id="1"/>
+      </w:r>
+      <w:r>
+        <w:t xml:space="preserve"> </w:t>
+      </w:r>
+      <w:r>
+        <w:t>consisting of the Engineering and the Management Representative. Identify any other key figures who need (or want) to be involved, such as people from legal, procurement or sales. The goal of this step is to establish a virtual OSPO that will be responsible for completing the activity.</w:t>
       </w:r>
     </w:p>
     <w:p>
@@ -805,17 +806,20 @@
       <w:r>
         <w:t xml:space="preserve">Members of the OSPO establish processes to monitor open source packages and components, store the results of this monitoring and have a way to share the records of these results through </w:t>
       </w:r>
-      <w:hyperlink r:id="rId12">
-        <w:r>
-          <w:rPr>
-            <w:color w:val="1155CC"/>
-            <w:u w:val="single"/>
-          </w:rPr>
-          <w:t>Software Bill of Materials</w:t>
-        </w:r>
-      </w:hyperlink>
-      <w:r>
-        <w:t xml:space="preserve"> (SBOM). The goal of this step is to provide verification of the policy being implemented.</w:t>
+      <w:r>
+        <w:t>Software Bill of Materials (SBOM</w:t>
+      </w:r>
+      <w:r>
+        <w:t>).</w:t>
+      </w:r>
+      <w:r>
+        <w:rPr>
+          <w:rStyle w:val="FootnoteReference"/>
+        </w:rPr>
+        <w:footnoteReference w:id="2"/>
+      </w:r>
+      <w:r>
+        <w:t xml:space="preserve"> The goal of this step is to provide verification of the policy being implemented.</w:t>
       </w:r>
     </w:p>
     <w:p>
@@ -857,17 +861,20 @@
       <w:r>
         <w:t xml:space="preserve">Using examples from the OpenChain Project community we focused our decisions on the concept of </w:t>
       </w:r>
-      <w:hyperlink r:id="rId13">
-        <w:r>
-          <w:rPr>
-            <w:color w:val="1155CC"/>
-            <w:u w:val="single"/>
-          </w:rPr>
-          <w:t>Minimal Viable Product</w:t>
-        </w:r>
-      </w:hyperlink>
-      <w:r>
-        <w:t xml:space="preserve"> (MVP). We chose the simplest, shortest approach to addressing every challenge.</w:t>
+      <w:r>
+        <w:t>Minimal Viable Product (MVP).</w:t>
+      </w:r>
+      <w:r>
+        <w:rPr>
+          <w:rStyle w:val="FootnoteReference"/>
+        </w:rPr>
+        <w:footnoteReference w:id="3"/>
+      </w:r>
+      <w:r>
+        <w:t xml:space="preserve"> </w:t>
+      </w:r>
+      <w:r>
+        <w:t>We chose the simplest, shortest approach to addressing every challenge.</w:t>
       </w:r>
     </w:p>
     <w:p>
@@ -911,6 +918,7 @@
         </w:numPr>
       </w:pPr>
       <w:r>
+        <w:lastRenderedPageBreak/>
         <w:t xml:space="preserve">When it came to using an SBOM, we decided to use SPDX Lite. This was designed to help smaller suppliers get started with </w:t>
       </w:r>
       <w:proofErr w:type="gramStart"/>
@@ -930,7 +938,6 @@
         </w:numPr>
       </w:pPr>
       <w:r>
-        <w:lastRenderedPageBreak/>
         <w:t>When it came to using automation, we decided to engage with the OpenChain Reference Tooling Work Group to learn how to get started with minimal cost.</w:t>
       </w:r>
     </w:p>
@@ -1660,7 +1667,7 @@
                     <pic:cNvPicPr preferRelativeResize="0"/>
                   </pic:nvPicPr>
                   <pic:blipFill>
-                    <a:blip r:embed="rId14"/>
+                    <a:blip r:embed="rId11"/>
                     <a:srcRect/>
                     <a:stretch>
                       <a:fillRect/>
@@ -1690,7 +1697,7 @@
       </w:r>
     </w:p>
     <w:p>
-      <w:hyperlink r:id="rId15">
+      <w:hyperlink r:id="rId12">
         <w:r>
           <w:rPr>
             <w:color w:val="1155CC"/>
@@ -1726,7 +1733,7 @@
       </w:r>
     </w:p>
     <w:p>
-      <w:hyperlink r:id="rId16">
+      <w:hyperlink r:id="rId13">
         <w:r>
           <w:rPr>
             <w:color w:val="1155CC"/>
@@ -1743,7 +1750,7 @@
       </w:r>
     </w:p>
     <w:p>
-      <w:hyperlink r:id="rId17">
+      <w:hyperlink r:id="rId14">
         <w:r>
           <w:rPr>
             <w:color w:val="1155CC"/>
@@ -1760,7 +1767,7 @@
       </w:r>
     </w:p>
     <w:p>
-      <w:hyperlink r:id="rId18">
+      <w:hyperlink r:id="rId15">
         <w:r>
           <w:rPr>
             <w:color w:val="1155CC"/>
@@ -1809,7 +1816,7 @@
       <w:r>
         <w:t>Firstly, there are reference training slides and reference automation slides available from the OpenChain Project:</w:t>
       </w:r>
-      <w:hyperlink r:id="rId19">
+      <w:hyperlink r:id="rId16">
         <w:r>
           <w:rPr>
             <w:noProof/>
@@ -1828,7 +1835,7 @@
                       <pic:cNvPicPr preferRelativeResize="0"/>
                     </pic:nvPicPr>
                     <pic:blipFill>
-                      <a:blip r:embed="rId20"/>
+                      <a:blip r:embed="rId17"/>
                       <a:srcRect/>
                       <a:stretch>
                         <a:fillRect/>
@@ -1853,7 +1860,7 @@
       </w:hyperlink>
     </w:p>
     <w:p>
-      <w:hyperlink r:id="rId21">
+      <w:hyperlink r:id="rId18">
         <w:r>
           <w:rPr>
             <w:color w:val="1155CC"/>
@@ -1873,6 +1880,9 @@
     <w:p/>
     <w:p/>
     <w:sectPr>
+      <w:headerReference w:type="even" r:id="rId19"/>
+      <w:headerReference w:type="default" r:id="rId20"/>
+      <w:footerReference w:type="even" r:id="rId21"/>
       <w:footerReference w:type="default" r:id="rId22"/>
       <w:headerReference w:type="first" r:id="rId23"/>
       <w:footerReference w:type="first" r:id="rId24"/>
@@ -1914,11 +1924,21 @@
 
 <file path=word/footer1.xml><?xml version="1.0" encoding="utf-8"?>
 <w:ftr xmlns:wpc="http://schemas.microsoft.com/office/word/2010/wordprocessingCanvas" xmlns:cx="http://schemas.microsoft.com/office/drawing/2014/chartex" xmlns:cx1="http://schemas.microsoft.com/office/drawing/2015/9/8/chartex" xmlns:cx2="http://schemas.microsoft.com/office/drawing/2015/10/21/chartex" xmlns:cx3="http://schemas.microsoft.com/office/drawing/2016/5/9/chartex" xmlns:cx4="http://schemas.microsoft.com/office/drawing/2016/5/10/chartex" xmlns:cx5="http://schemas.microsoft.com/office/drawing/2016/5/11/chartex" xmlns:cx6="http://schemas.microsoft.com/office/drawing/2016/5/12/chartex" xmlns:cx7="http://schemas.microsoft.com/office/drawing/2016/5/13/chartex" xmlns:cx8="http://schemas.microsoft.com/office/drawing/2016/5/14/chartex" xmlns:mc="http://schemas.openxmlformats.org/markup-compatibility/2006" xmlns:aink="http://schemas.microsoft.com/office/drawing/2016/ink" xmlns:am3d="http://schemas.microsoft.com/office/drawing/2017/model3d" xmlns:o="urn:schemas-microsoft-com:office:office" xmlns:oel="http://schemas.microsoft.com/office/2019/extlst" xmlns:r="http://schemas.openxmlformats.org/officeDocument/2006/relationships" xmlns:m="http://schemas.openxmlformats.org/officeDocument/2006/math" xmlns:v="urn:schemas-microsoft-com:vml" xmlns:wp14="http://schemas.microsoft.com/office/word/2010/wordprocessingDrawing" xmlns:wp="http://schemas.openxmlformats.org/drawingml/2006/wordprocessingDrawing" xmlns:w10="urn:schemas-microsoft-com:office:word" xmlns:w="http://schemas.openxmlformats.org/wordprocessingml/2006/main" xmlns:w14="http://schemas.microsoft.com/office/word/2010/wordml" xmlns:w15="http://schemas.microsoft.com/office/word/2012/wordml" xmlns:w16cex="http://schemas.microsoft.com/office/word/2018/wordml/cex" xmlns:w16cid="http://schemas.microsoft.com/office/word/2016/wordml/cid" xmlns:w16="http://schemas.microsoft.com/office/word/2018/wordml" xmlns:w16sdtdh="http://schemas.microsoft.com/office/word/2020/wordml/sdtdatahash" xmlns:w16se="http://schemas.microsoft.com/office/word/2015/wordml/symex" xmlns:wpg="http://schemas.microsoft.com/office/word/2010/wordprocessingGroup" xmlns:wpi="http://schemas.microsoft.com/office/word/2010/wordprocessingInk" xmlns:wne="http://schemas.microsoft.com/office/word/2006/wordml" xmlns:wps="http://schemas.microsoft.com/office/word/2010/wordprocessingShape" mc:Ignorable="w14 w15 w16se w16cid w16 w16cex w16sdtdh wp14">
+  <w:p>
+    <w:pPr>
+      <w:pStyle w:val="Footer"/>
+    </w:pPr>
+  </w:p>
+</w:ftr>
+</file>
+
+<file path=word/footer2.xml><?xml version="1.0" encoding="utf-8"?>
+<w:ftr xmlns:wpc="http://schemas.microsoft.com/office/word/2010/wordprocessingCanvas" xmlns:cx="http://schemas.microsoft.com/office/drawing/2014/chartex" xmlns:cx1="http://schemas.microsoft.com/office/drawing/2015/9/8/chartex" xmlns:cx2="http://schemas.microsoft.com/office/drawing/2015/10/21/chartex" xmlns:cx3="http://schemas.microsoft.com/office/drawing/2016/5/9/chartex" xmlns:cx4="http://schemas.microsoft.com/office/drawing/2016/5/10/chartex" xmlns:cx5="http://schemas.microsoft.com/office/drawing/2016/5/11/chartex" xmlns:cx6="http://schemas.microsoft.com/office/drawing/2016/5/12/chartex" xmlns:cx7="http://schemas.microsoft.com/office/drawing/2016/5/13/chartex" xmlns:cx8="http://schemas.microsoft.com/office/drawing/2016/5/14/chartex" xmlns:mc="http://schemas.openxmlformats.org/markup-compatibility/2006" xmlns:aink="http://schemas.microsoft.com/office/drawing/2016/ink" xmlns:am3d="http://schemas.microsoft.com/office/drawing/2017/model3d" xmlns:o="urn:schemas-microsoft-com:office:office" xmlns:oel="http://schemas.microsoft.com/office/2019/extlst" xmlns:r="http://schemas.openxmlformats.org/officeDocument/2006/relationships" xmlns:m="http://schemas.openxmlformats.org/officeDocument/2006/math" xmlns:v="urn:schemas-microsoft-com:vml" xmlns:wp14="http://schemas.microsoft.com/office/word/2010/wordprocessingDrawing" xmlns:wp="http://schemas.openxmlformats.org/drawingml/2006/wordprocessingDrawing" xmlns:w10="urn:schemas-microsoft-com:office:word" xmlns:w="http://schemas.openxmlformats.org/wordprocessingml/2006/main" xmlns:w14="http://schemas.microsoft.com/office/word/2010/wordml" xmlns:w15="http://schemas.microsoft.com/office/word/2012/wordml" xmlns:w16cex="http://schemas.microsoft.com/office/word/2018/wordml/cex" xmlns:w16cid="http://schemas.microsoft.com/office/word/2016/wordml/cid" xmlns:w16="http://schemas.microsoft.com/office/word/2018/wordml" xmlns:w16sdtdh="http://schemas.microsoft.com/office/word/2020/wordml/sdtdatahash" xmlns:w16se="http://schemas.microsoft.com/office/word/2015/wordml/symex" xmlns:wpg="http://schemas.microsoft.com/office/word/2010/wordprocessingGroup" xmlns:wpi="http://schemas.microsoft.com/office/word/2010/wordprocessingInk" xmlns:wne="http://schemas.microsoft.com/office/word/2006/wordml" xmlns:wps="http://schemas.microsoft.com/office/word/2010/wordprocessingShape" mc:Ignorable="w14 w15 w16se w16cid w16 w16cex w16sdtdh wp14">
   <w:p/>
 </w:ftr>
 </file>
 
-<file path=word/footer2.xml><?xml version="1.0" encoding="utf-8"?>
+<file path=word/footer3.xml><?xml version="1.0" encoding="utf-8"?>
 <w:ftr xmlns:wpc="http://schemas.microsoft.com/office/word/2010/wordprocessingCanvas" xmlns:cx="http://schemas.microsoft.com/office/drawing/2014/chartex" xmlns:cx1="http://schemas.microsoft.com/office/drawing/2015/9/8/chartex" xmlns:cx2="http://schemas.microsoft.com/office/drawing/2015/10/21/chartex" xmlns:cx3="http://schemas.microsoft.com/office/drawing/2016/5/9/chartex" xmlns:cx4="http://schemas.microsoft.com/office/drawing/2016/5/10/chartex" xmlns:cx5="http://schemas.microsoft.com/office/drawing/2016/5/11/chartex" xmlns:cx6="http://schemas.microsoft.com/office/drawing/2016/5/12/chartex" xmlns:cx7="http://schemas.microsoft.com/office/drawing/2016/5/13/chartex" xmlns:cx8="http://schemas.microsoft.com/office/drawing/2016/5/14/chartex" xmlns:mc="http://schemas.openxmlformats.org/markup-compatibility/2006" xmlns:aink="http://schemas.microsoft.com/office/drawing/2016/ink" xmlns:am3d="http://schemas.microsoft.com/office/drawing/2017/model3d" xmlns:o="urn:schemas-microsoft-com:office:office" xmlns:oel="http://schemas.microsoft.com/office/2019/extlst" xmlns:r="http://schemas.openxmlformats.org/officeDocument/2006/relationships" xmlns:m="http://schemas.openxmlformats.org/officeDocument/2006/math" xmlns:v="urn:schemas-microsoft-com:vml" xmlns:wp14="http://schemas.microsoft.com/office/word/2010/wordprocessingDrawing" xmlns:wp="http://schemas.openxmlformats.org/drawingml/2006/wordprocessingDrawing" xmlns:w10="urn:schemas-microsoft-com:office:word" xmlns:w="http://schemas.openxmlformats.org/wordprocessingml/2006/main" xmlns:w14="http://schemas.microsoft.com/office/word/2010/wordml" xmlns:w15="http://schemas.microsoft.com/office/word/2012/wordml" xmlns:w16cex="http://schemas.microsoft.com/office/word/2018/wordml/cex" xmlns:w16cid="http://schemas.microsoft.com/office/word/2016/wordml/cid" xmlns:w16="http://schemas.microsoft.com/office/word/2018/wordml" xmlns:w16sdtdh="http://schemas.microsoft.com/office/word/2020/wordml/sdtdatahash" xmlns:w16se="http://schemas.microsoft.com/office/word/2015/wordml/symex" xmlns:wpg="http://schemas.microsoft.com/office/word/2010/wordprocessingGroup" xmlns:wpi="http://schemas.microsoft.com/office/word/2010/wordprocessingInk" xmlns:wne="http://schemas.microsoft.com/office/word/2006/wordml" xmlns:wps="http://schemas.microsoft.com/office/word/2010/wordprocessingShape" mc:Ignorable="w14 w15 w16se w16cid w16 w16cex w16sdtdh wp14">
   <w:p>
     <w:pPr>
@@ -1953,10 +1973,111 @@
       </w:r>
     </w:p>
   </w:footnote>
+  <w:footnote w:id="1">
+    <w:p>
+      <w:pPr>
+        <w:pStyle w:val="FootnoteText"/>
+        <w:rPr>
+          <w:lang w:val="en-US"/>
+        </w:rPr>
+      </w:pPr>
+      <w:r>
+        <w:rPr>
+          <w:rStyle w:val="FootnoteReference"/>
+        </w:rPr>
+        <w:footnoteRef/>
+      </w:r>
+      <w:r>
+        <w:t xml:space="preserve"> </w:t>
+      </w:r>
+      <w:hyperlink r:id="rId1" w:history="1">
+        <w:r>
+          <w:rPr>
+            <w:rStyle w:val="Hyperlink"/>
+          </w:rPr>
+          <w:t>https://github.com/todogroup/ospodefinition.org</w:t>
+        </w:r>
+      </w:hyperlink>
+    </w:p>
+  </w:footnote>
+  <w:footnote w:id="2">
+    <w:p>
+      <w:pPr>
+        <w:pStyle w:val="FootnoteText"/>
+        <w:rPr>
+          <w:lang w:val="en-US"/>
+        </w:rPr>
+      </w:pPr>
+      <w:r>
+        <w:rPr>
+          <w:rStyle w:val="FootnoteReference"/>
+        </w:rPr>
+        <w:footnoteRef/>
+      </w:r>
+      <w:r>
+        <w:t xml:space="preserve"> </w:t>
+      </w:r>
+      <w:hyperlink r:id="rId2" w:history="1">
+        <w:r>
+          <w:rPr>
+            <w:rStyle w:val="Hyperlink"/>
+          </w:rPr>
+          <w:t>https://www.cisa.gov/sbom</w:t>
+        </w:r>
+      </w:hyperlink>
+    </w:p>
+  </w:footnote>
+  <w:footnote w:id="3">
+    <w:p>
+      <w:pPr>
+        <w:pStyle w:val="FootnoteText"/>
+        <w:rPr>
+          <w:lang w:val="en-US"/>
+        </w:rPr>
+      </w:pPr>
+      <w:r>
+        <w:rPr>
+          <w:rStyle w:val="FootnoteReference"/>
+        </w:rPr>
+        <w:footnoteRef/>
+      </w:r>
+      <w:r>
+        <w:t xml:space="preserve"> </w:t>
+      </w:r>
+      <w:hyperlink r:id="rId3" w:history="1">
+        <w:r>
+          <w:rPr>
+            <w:rStyle w:val="Hyperlink"/>
+          </w:rPr>
+          <w:t>https://en.wikipedia.org/wiki/Minimum_viable_product</w:t>
+        </w:r>
+      </w:hyperlink>
+    </w:p>
+  </w:footnote>
 </w:footnotes>
 </file>
 
 <file path=word/header1.xml><?xml version="1.0" encoding="utf-8"?>
+<w:hdr xmlns:wpc="http://schemas.microsoft.com/office/word/2010/wordprocessingCanvas" xmlns:cx="http://schemas.microsoft.com/office/drawing/2014/chartex" xmlns:cx1="http://schemas.microsoft.com/office/drawing/2015/9/8/chartex" xmlns:cx2="http://schemas.microsoft.com/office/drawing/2015/10/21/chartex" xmlns:cx3="http://schemas.microsoft.com/office/drawing/2016/5/9/chartex" xmlns:cx4="http://schemas.microsoft.com/office/drawing/2016/5/10/chartex" xmlns:cx5="http://schemas.microsoft.com/office/drawing/2016/5/11/chartex" xmlns:cx6="http://schemas.microsoft.com/office/drawing/2016/5/12/chartex" xmlns:cx7="http://schemas.microsoft.com/office/drawing/2016/5/13/chartex" xmlns:cx8="http://schemas.microsoft.com/office/drawing/2016/5/14/chartex" xmlns:mc="http://schemas.openxmlformats.org/markup-compatibility/2006" xmlns:aink="http://schemas.microsoft.com/office/drawing/2016/ink" xmlns:am3d="http://schemas.microsoft.com/office/drawing/2017/model3d" xmlns:o="urn:schemas-microsoft-com:office:office" xmlns:oel="http://schemas.microsoft.com/office/2019/extlst" xmlns:r="http://schemas.openxmlformats.org/officeDocument/2006/relationships" xmlns:m="http://schemas.openxmlformats.org/officeDocument/2006/math" xmlns:v="urn:schemas-microsoft-com:vml" xmlns:wp14="http://schemas.microsoft.com/office/word/2010/wordprocessingDrawing" xmlns:wp="http://schemas.openxmlformats.org/drawingml/2006/wordprocessingDrawing" xmlns:w10="urn:schemas-microsoft-com:office:word" xmlns:w="http://schemas.openxmlformats.org/wordprocessingml/2006/main" xmlns:w14="http://schemas.microsoft.com/office/word/2010/wordml" xmlns:w15="http://schemas.microsoft.com/office/word/2012/wordml" xmlns:w16cex="http://schemas.microsoft.com/office/word/2018/wordml/cex" xmlns:w16cid="http://schemas.microsoft.com/office/word/2016/wordml/cid" xmlns:w16="http://schemas.microsoft.com/office/word/2018/wordml" xmlns:w16sdtdh="http://schemas.microsoft.com/office/word/2020/wordml/sdtdatahash" xmlns:w16se="http://schemas.microsoft.com/office/word/2015/wordml/symex" xmlns:wpg="http://schemas.microsoft.com/office/word/2010/wordprocessingGroup" xmlns:wpi="http://schemas.microsoft.com/office/word/2010/wordprocessingInk" xmlns:wne="http://schemas.microsoft.com/office/word/2006/wordml" xmlns:wps="http://schemas.microsoft.com/office/word/2010/wordprocessingShape" mc:Ignorable="w14 w15 w16se w16cid w16 w16cex w16sdtdh wp14">
+  <w:p>
+    <w:pPr>
+      <w:pStyle w:val="Header"/>
+    </w:pPr>
+  </w:p>
+</w:hdr>
+</file>
+
+<file path=word/header2.xml><?xml version="1.0" encoding="utf-8"?>
+<w:hdr xmlns:wpc="http://schemas.microsoft.com/office/word/2010/wordprocessingCanvas" xmlns:cx="http://schemas.microsoft.com/office/drawing/2014/chartex" xmlns:cx1="http://schemas.microsoft.com/office/drawing/2015/9/8/chartex" xmlns:cx2="http://schemas.microsoft.com/office/drawing/2015/10/21/chartex" xmlns:cx3="http://schemas.microsoft.com/office/drawing/2016/5/9/chartex" xmlns:cx4="http://schemas.microsoft.com/office/drawing/2016/5/10/chartex" xmlns:cx5="http://schemas.microsoft.com/office/drawing/2016/5/11/chartex" xmlns:cx6="http://schemas.microsoft.com/office/drawing/2016/5/12/chartex" xmlns:cx7="http://schemas.microsoft.com/office/drawing/2016/5/13/chartex" xmlns:cx8="http://schemas.microsoft.com/office/drawing/2016/5/14/chartex" xmlns:mc="http://schemas.openxmlformats.org/markup-compatibility/2006" xmlns:aink="http://schemas.microsoft.com/office/drawing/2016/ink" xmlns:am3d="http://schemas.microsoft.com/office/drawing/2017/model3d" xmlns:o="urn:schemas-microsoft-com:office:office" xmlns:oel="http://schemas.microsoft.com/office/2019/extlst" xmlns:r="http://schemas.openxmlformats.org/officeDocument/2006/relationships" xmlns:m="http://schemas.openxmlformats.org/officeDocument/2006/math" xmlns:v="urn:schemas-microsoft-com:vml" xmlns:wp14="http://schemas.microsoft.com/office/word/2010/wordprocessingDrawing" xmlns:wp="http://schemas.openxmlformats.org/drawingml/2006/wordprocessingDrawing" xmlns:w10="urn:schemas-microsoft-com:office:word" xmlns:w="http://schemas.openxmlformats.org/wordprocessingml/2006/main" xmlns:w14="http://schemas.microsoft.com/office/word/2010/wordml" xmlns:w15="http://schemas.microsoft.com/office/word/2012/wordml" xmlns:w16cex="http://schemas.microsoft.com/office/word/2018/wordml/cex" xmlns:w16cid="http://schemas.microsoft.com/office/word/2016/wordml/cid" xmlns:w16="http://schemas.microsoft.com/office/word/2018/wordml" xmlns:w16sdtdh="http://schemas.microsoft.com/office/word/2020/wordml/sdtdatahash" xmlns:w16se="http://schemas.microsoft.com/office/word/2015/wordml/symex" xmlns:wpg="http://schemas.microsoft.com/office/word/2010/wordprocessingGroup" xmlns:wpi="http://schemas.microsoft.com/office/word/2010/wordprocessingInk" xmlns:wne="http://schemas.microsoft.com/office/word/2006/wordml" xmlns:wps="http://schemas.microsoft.com/office/word/2010/wordprocessingShape" mc:Ignorable="w14 w15 w16se w16cid w16 w16cex w16sdtdh wp14">
+  <w:p>
+    <w:pPr>
+      <w:pStyle w:val="Header"/>
+    </w:pPr>
+  </w:p>
+</w:hdr>
+</file>
+
+<file path=word/header3.xml><?xml version="1.0" encoding="utf-8"?>
 <w:hdr xmlns:wpc="http://schemas.microsoft.com/office/word/2010/wordprocessingCanvas" xmlns:cx="http://schemas.microsoft.com/office/drawing/2014/chartex" xmlns:cx1="http://schemas.microsoft.com/office/drawing/2015/9/8/chartex" xmlns:cx2="http://schemas.microsoft.com/office/drawing/2015/10/21/chartex" xmlns:cx3="http://schemas.microsoft.com/office/drawing/2016/5/9/chartex" xmlns:cx4="http://schemas.microsoft.com/office/drawing/2016/5/10/chartex" xmlns:cx5="http://schemas.microsoft.com/office/drawing/2016/5/11/chartex" xmlns:cx6="http://schemas.microsoft.com/office/drawing/2016/5/12/chartex" xmlns:cx7="http://schemas.microsoft.com/office/drawing/2016/5/13/chartex" xmlns:cx8="http://schemas.microsoft.com/office/drawing/2016/5/14/chartex" xmlns:mc="http://schemas.openxmlformats.org/markup-compatibility/2006" xmlns:aink="http://schemas.microsoft.com/office/drawing/2016/ink" xmlns:am3d="http://schemas.microsoft.com/office/drawing/2017/model3d" xmlns:o="urn:schemas-microsoft-com:office:office" xmlns:oel="http://schemas.microsoft.com/office/2019/extlst" xmlns:r="http://schemas.openxmlformats.org/officeDocument/2006/relationships" xmlns:m="http://schemas.openxmlformats.org/officeDocument/2006/math" xmlns:v="urn:schemas-microsoft-com:vml" xmlns:wp14="http://schemas.microsoft.com/office/word/2010/wordprocessingDrawing" xmlns:wp="http://schemas.openxmlformats.org/drawingml/2006/wordprocessingDrawing" xmlns:w10="urn:schemas-microsoft-com:office:word" xmlns:w="http://schemas.openxmlformats.org/wordprocessingml/2006/main" xmlns:w14="http://schemas.microsoft.com/office/word/2010/wordml" xmlns:w15="http://schemas.microsoft.com/office/word/2012/wordml" xmlns:w16cex="http://schemas.microsoft.com/office/word/2018/wordml/cex" xmlns:w16cid="http://schemas.microsoft.com/office/word/2016/wordml/cid" xmlns:w16="http://schemas.microsoft.com/office/word/2018/wordml" xmlns:w16sdtdh="http://schemas.microsoft.com/office/word/2020/wordml/sdtdatahash" xmlns:w16se="http://schemas.microsoft.com/office/word/2015/wordml/symex" xmlns:wpg="http://schemas.microsoft.com/office/word/2010/wordprocessingGroup" xmlns:wpi="http://schemas.microsoft.com/office/word/2010/wordprocessingInk" xmlns:wne="http://schemas.microsoft.com/office/word/2006/wordml" xmlns:wps="http://schemas.microsoft.com/office/word/2010/wordprocessingShape" mc:Ignorable="w14 w15 w16se w16cid w16 w16cex w16sdtdh wp14">
   <w:p/>
 </w:hdr>
@@ -4270,6 +4391,115 @@
       <w:szCs w:val="16"/>
     </w:rPr>
   </w:style>
+  <w:style w:type="paragraph" w:styleId="FootnoteText">
+    <w:name w:val="footnote text"/>
+    <w:basedOn w:val="Normal"/>
+    <w:link w:val="FootnoteTextChar"/>
+    <w:uiPriority w:val="99"/>
+    <w:semiHidden/>
+    <w:unhideWhenUsed/>
+    <w:rsid w:val="00D250A7"/>
+    <w:pPr>
+      <w:spacing w:line="240" w:lineRule="auto"/>
+    </w:pPr>
+    <w:rPr>
+      <w:sz w:val="20"/>
+      <w:szCs w:val="20"/>
+    </w:rPr>
+  </w:style>
+  <w:style w:type="character" w:customStyle="1" w:styleId="FootnoteTextChar">
+    <w:name w:val="Footnote Text Char"/>
+    <w:basedOn w:val="DefaultParagraphFont"/>
+    <w:link w:val="FootnoteText"/>
+    <w:uiPriority w:val="99"/>
+    <w:semiHidden/>
+    <w:rsid w:val="00D250A7"/>
+    <w:rPr>
+      <w:rFonts w:ascii="Arial" w:eastAsia="Arial" w:hAnsi="Arial" w:cs="Arial"/>
+      <w:sz w:val="20"/>
+      <w:szCs w:val="20"/>
+      <w:lang w:val="en"/>
+    </w:rPr>
+  </w:style>
+  <w:style w:type="character" w:styleId="FootnoteReference">
+    <w:name w:val="footnote reference"/>
+    <w:basedOn w:val="DefaultParagraphFont"/>
+    <w:uiPriority w:val="99"/>
+    <w:semiHidden/>
+    <w:unhideWhenUsed/>
+    <w:rsid w:val="00D250A7"/>
+    <w:rPr>
+      <w:vertAlign w:val="superscript"/>
+    </w:rPr>
+  </w:style>
+  <w:style w:type="character" w:styleId="UnresolvedMention">
+    <w:name w:val="Unresolved Mention"/>
+    <w:basedOn w:val="DefaultParagraphFont"/>
+    <w:uiPriority w:val="99"/>
+    <w:semiHidden/>
+    <w:unhideWhenUsed/>
+    <w:rsid w:val="00D250A7"/>
+    <w:rPr>
+      <w:color w:val="605E5C"/>
+      <w:shd w:val="clear" w:color="auto" w:fill="E1DFDD"/>
+    </w:rPr>
+  </w:style>
+  <w:style w:type="paragraph" w:styleId="Header">
+    <w:name w:val="header"/>
+    <w:basedOn w:val="Normal"/>
+    <w:link w:val="HeaderChar"/>
+    <w:uiPriority w:val="99"/>
+    <w:unhideWhenUsed/>
+    <w:rsid w:val="00D250A7"/>
+    <w:pPr>
+      <w:tabs>
+        <w:tab w:val="center" w:pos="4680"/>
+        <w:tab w:val="right" w:pos="9360"/>
+      </w:tabs>
+      <w:spacing w:line="240" w:lineRule="auto"/>
+    </w:pPr>
+  </w:style>
+  <w:style w:type="character" w:customStyle="1" w:styleId="HeaderChar">
+    <w:name w:val="Header Char"/>
+    <w:basedOn w:val="DefaultParagraphFont"/>
+    <w:link w:val="Header"/>
+    <w:uiPriority w:val="99"/>
+    <w:rsid w:val="00D250A7"/>
+    <w:rPr>
+      <w:rFonts w:ascii="Arial" w:eastAsia="Arial" w:hAnsi="Arial" w:cs="Arial"/>
+      <w:sz w:val="22"/>
+      <w:szCs w:val="22"/>
+      <w:lang w:val="en"/>
+    </w:rPr>
+  </w:style>
+  <w:style w:type="paragraph" w:styleId="Footer">
+    <w:name w:val="footer"/>
+    <w:basedOn w:val="Normal"/>
+    <w:link w:val="FooterChar"/>
+    <w:uiPriority w:val="99"/>
+    <w:unhideWhenUsed/>
+    <w:rsid w:val="00D250A7"/>
+    <w:pPr>
+      <w:tabs>
+        <w:tab w:val="center" w:pos="4680"/>
+        <w:tab w:val="right" w:pos="9360"/>
+      </w:tabs>
+      <w:spacing w:line="240" w:lineRule="auto"/>
+    </w:pPr>
+  </w:style>
+  <w:style w:type="character" w:customStyle="1" w:styleId="FooterChar">
+    <w:name w:val="Footer Char"/>
+    <w:basedOn w:val="DefaultParagraphFont"/>
+    <w:link w:val="Footer"/>
+    <w:uiPriority w:val="99"/>
+    <w:rsid w:val="00D250A7"/>
+    <w:rPr>
+      <w:rFonts w:ascii="Arial" w:eastAsia="Arial" w:hAnsi="Arial" w:cs="Arial"/>
+      <w:sz w:val="22"/>
+      <w:szCs w:val="22"/>
+      <w:lang w:val="en"/>
+    </w:rPr>
+  </w:style>
 </w:styles>
 </file>
 

</xml_diff>